<commit_message>
Se agregan las historias de usuario
</commit_message>
<xml_diff>
--- a/Documentos/Producto+Productbacklog.docx
+++ b/Documentos/Producto+Productbacklog.docx
@@ -158,8 +158,13 @@
         </w:numPr>
         <w:jc w:val="both"/>
       </w:pPr>
-      <w:r>
-        <w:t xml:space="preserve">Lyda </w:t>
+      <w:proofErr w:type="spellStart"/>
+      <w:r>
+        <w:t>Lyda</w:t>
+      </w:r>
+      <w:proofErr w:type="spellEnd"/>
+      <w:r>
+        <w:t xml:space="preserve"> </w:t>
       </w:r>
       <w:r>
         <w:t>Jazmín</w:t>
@@ -204,7 +209,15 @@
         <w:jc w:val="both"/>
       </w:pPr>
       <w:r>
-        <w:t>Eder Esneider García</w:t>
+        <w:t xml:space="preserve">Eder </w:t>
+      </w:r>
+      <w:proofErr w:type="spellStart"/>
+      <w:r>
+        <w:t>Esneider</w:t>
+      </w:r>
+      <w:proofErr w:type="spellEnd"/>
+      <w:r>
+        <w:t xml:space="preserve"> García</w:t>
       </w:r>
       <w:r>
         <w:t xml:space="preserve"> </w:t>
@@ -219,11 +232,21 @@
         </w:numPr>
         <w:jc w:val="both"/>
       </w:pPr>
+      <w:proofErr w:type="spellStart"/>
       <w:r>
         <w:t>Victor</w:t>
       </w:r>
-      <w:r>
-        <w:t xml:space="preserve"> Pores Rojas</w:t>
+      <w:proofErr w:type="spellEnd"/>
+      <w:r>
+        <w:t xml:space="preserve"> </w:t>
+      </w:r>
+      <w:proofErr w:type="spellStart"/>
+      <w:r>
+        <w:t>Pores</w:t>
+      </w:r>
+      <w:proofErr w:type="spellEnd"/>
+      <w:r>
+        <w:t xml:space="preserve"> Rojas</w:t>
       </w:r>
     </w:p>
     <w:p>
@@ -297,10 +320,7 @@
         <w:t xml:space="preserve"> </w:t>
       </w:r>
       <w:r>
-        <w:t>A</w:t>
-      </w:r>
-      <w:r>
-        <w:t>plicación web para un centro de adopción de mascotas (perros y gatos)</w:t>
+        <w:t>Aplicación web para un centro de adopción de mascotas (perros y gatos)</w:t>
       </w:r>
       <w:r>
         <w:tab/>
@@ -365,19 +385,6 @@
         <w:jc w:val="both"/>
       </w:pPr>
       <w:r>
-        <w:t>Usuario adoptante: organice por raza, edad, tamaño</w:t>
-      </w:r>
-    </w:p>
-    <w:p>
-      <w:pPr>
-        <w:jc w:val="both"/>
-      </w:pPr>
-    </w:p>
-    <w:p>
-      <w:pPr>
-        <w:jc w:val="both"/>
-      </w:pPr>
-      <w:r>
         <w:rPr>
           <w:rFonts w:ascii="Segoe UI Emoji" w:hAnsi="Segoe UI Emoji" w:cs="Segoe UI Emoji"/>
         </w:rPr>
@@ -468,13 +475,7 @@
         <w:t>a</w:t>
       </w:r>
       <w:r>
-        <w:t>padrinamiento</w:t>
-      </w:r>
-      <w:r>
-        <w:t xml:space="preserve"> </w:t>
-      </w:r>
-      <w:r>
-        <w:t xml:space="preserve">(solicitud de </w:t>
+        <w:t xml:space="preserve">padrinamiento (solicitud de </w:t>
       </w:r>
       <w:r>
         <w:rPr>
@@ -498,7 +499,14 @@
       </w:r>
       <w:r>
         <w:tab/>
-        <w:t>Login de administrador</w:t>
+      </w:r>
+      <w:proofErr w:type="spellStart"/>
+      <w:r>
+        <w:t>Login</w:t>
+      </w:r>
+      <w:proofErr w:type="spellEnd"/>
+      <w:r>
+        <w:t xml:space="preserve"> de administrador</w:t>
       </w:r>
     </w:p>
     <w:p>
@@ -544,31 +552,2515 @@
     <w:p>
       <w:pPr>
         <w:jc w:val="both"/>
-      </w:pPr>
-    </w:p>
-    <w:p>
-      <w:pPr>
-        <w:jc w:val="both"/>
-      </w:pPr>
-      <w:r>
         <w:rPr>
           <w:b/>
           <w:bCs/>
         </w:rPr>
-        <w:t>Línea de Tiempo</w:t>
-      </w:r>
-      <w:r>
-        <w:t xml:space="preserve"> </w:t>
-      </w:r>
-    </w:p>
-    <w:p>
-      <w:pPr>
-        <w:jc w:val="both"/>
+      </w:pPr>
+      <w:r>
         <w:rPr>
           <w:b/>
           <w:bCs/>
         </w:rPr>
-      </w:pPr>
+        <w:t>Historias de Usuario:</w:t>
+      </w:r>
+    </w:p>
+    <w:p>
+      <w:pPr>
+        <w:jc w:val="both"/>
+      </w:pPr>
+    </w:p>
+    <w:p>
+      <w:pPr>
+        <w:jc w:val="both"/>
+      </w:pPr>
+      <w:r>
+        <w:rPr>
+          <w:noProof/>
+        </w:rPr>
+        <w:pict w14:anchorId="67E7F529">
+          <v:rect id="_x0000_s1027" style="position:absolute;left:0;text-align:left;margin-left:251.7pt;margin-top:8.2pt;width:241.8pt;height:114.6pt;z-index:251663360" fillcolor="#ff6" strokecolor="#f2f2f2 [3041]" strokeweight="3pt">
+            <v:shadow on="t" type="perspective" color="#7f5f00 [1607]" opacity=".5" offset="1pt" offset2="-1pt"/>
+            <v:textbox>
+              <w:txbxContent>
+                <w:p>
+                  <w:pPr>
+                    <w:rPr>
+                      <w:rFonts w:ascii="Comic Sans MS" w:hAnsi="Comic Sans MS"/>
+                      <w:b/>
+                      <w:bCs/>
+                      <w:sz w:val="20"/>
+                      <w:szCs w:val="20"/>
+                    </w:rPr>
+                  </w:pPr>
+                  <w:r>
+                    <w:rPr>
+                      <w:rFonts w:ascii="Comic Sans MS" w:hAnsi="Comic Sans MS"/>
+                      <w:b/>
+                      <w:bCs/>
+                      <w:sz w:val="20"/>
+                      <w:szCs w:val="20"/>
+                    </w:rPr>
+                    <w:t>Como: buscador de mascota</w:t>
+                  </w:r>
+                </w:p>
+                <w:p>
+                  <w:pPr>
+                    <w:rPr>
+                      <w:rFonts w:ascii="Comic Sans MS" w:hAnsi="Comic Sans MS"/>
+                      <w:b/>
+                      <w:bCs/>
+                      <w:sz w:val="20"/>
+                      <w:szCs w:val="20"/>
+                    </w:rPr>
+                  </w:pPr>
+                </w:p>
+                <w:p>
+                  <w:pPr>
+                    <w:rPr>
+                      <w:rFonts w:ascii="Comic Sans MS" w:hAnsi="Comic Sans MS"/>
+                      <w:b/>
+                      <w:bCs/>
+                      <w:sz w:val="20"/>
+                      <w:szCs w:val="20"/>
+                    </w:rPr>
+                  </w:pPr>
+                  <w:r>
+                    <w:rPr>
+                      <w:rFonts w:ascii="Comic Sans MS" w:hAnsi="Comic Sans MS"/>
+                      <w:b/>
+                      <w:bCs/>
+                      <w:sz w:val="20"/>
+                      <w:szCs w:val="20"/>
+                    </w:rPr>
+                    <w:t xml:space="preserve">Quiero: </w:t>
+                  </w:r>
+                  <w:r>
+                    <w:rPr>
+                      <w:rFonts w:ascii="Comic Sans MS" w:hAnsi="Comic Sans MS"/>
+                      <w:b/>
+                      <w:bCs/>
+                      <w:sz w:val="20"/>
+                      <w:szCs w:val="20"/>
+                    </w:rPr>
+                    <w:t>poder ver la foto de los animalitos y una pequeña descripción de su comportamiento</w:t>
+                  </w:r>
+                </w:p>
+                <w:p>
+                  <w:pPr>
+                    <w:rPr>
+                      <w:rFonts w:ascii="Comic Sans MS" w:hAnsi="Comic Sans MS"/>
+                      <w:b/>
+                      <w:bCs/>
+                      <w:sz w:val="20"/>
+                      <w:szCs w:val="20"/>
+                    </w:rPr>
+                  </w:pPr>
+                </w:p>
+                <w:p>
+                  <w:pPr>
+                    <w:rPr>
+                      <w:rFonts w:ascii="Comic Sans MS" w:hAnsi="Comic Sans MS"/>
+                      <w:b/>
+                      <w:bCs/>
+                      <w:sz w:val="20"/>
+                      <w:szCs w:val="20"/>
+                    </w:rPr>
+                  </w:pPr>
+                  <w:r>
+                    <w:rPr>
+                      <w:rFonts w:ascii="Comic Sans MS" w:hAnsi="Comic Sans MS"/>
+                      <w:b/>
+                      <w:bCs/>
+                      <w:sz w:val="20"/>
+                      <w:szCs w:val="20"/>
+                    </w:rPr>
+                    <w:t xml:space="preserve">Para: </w:t>
+                  </w:r>
+                  <w:r>
+                    <w:rPr>
+                      <w:rFonts w:ascii="Comic Sans MS" w:hAnsi="Comic Sans MS"/>
+                      <w:b/>
+                      <w:bCs/>
+                      <w:sz w:val="20"/>
+                      <w:szCs w:val="20"/>
+                    </w:rPr>
+                    <w:t xml:space="preserve">seleccionar </w:t>
+                  </w:r>
+                  <w:r>
+                    <w:rPr>
+                      <w:rFonts w:ascii="Comic Sans MS" w:hAnsi="Comic Sans MS"/>
+                      <w:b/>
+                      <w:bCs/>
+                      <w:sz w:val="20"/>
+                      <w:szCs w:val="20"/>
+                    </w:rPr>
+                    <w:t>la mascota adecuada</w:t>
+                  </w:r>
+                </w:p>
+                <w:p/>
+              </w:txbxContent>
+            </v:textbox>
+          </v:rect>
+        </w:pict>
+      </w:r>
+      <w:r>
+        <w:rPr>
+          <w:noProof/>
+        </w:rPr>
+        <w:pict w14:anchorId="67E7F529">
+          <v:rect id="_x0000_s1026" style="position:absolute;left:0;text-align:left;margin-left:5.1pt;margin-top:8.2pt;width:241.8pt;height:114.6pt;z-index:251662336" fillcolor="#ff6" strokecolor="#f2f2f2 [3041]" strokeweight="3pt">
+            <v:shadow on="t" type="perspective" color="#7f5f00 [1607]" opacity=".5" offset="1pt" offset2="-1pt"/>
+            <v:textbox>
+              <w:txbxContent>
+                <w:p>
+                  <w:pPr>
+                    <w:rPr>
+                      <w:rFonts w:ascii="Comic Sans MS" w:hAnsi="Comic Sans MS"/>
+                      <w:b/>
+                      <w:bCs/>
+                      <w:sz w:val="20"/>
+                      <w:szCs w:val="20"/>
+                    </w:rPr>
+                  </w:pPr>
+                  <w:r>
+                    <w:rPr>
+                      <w:rFonts w:ascii="Comic Sans MS" w:hAnsi="Comic Sans MS"/>
+                      <w:b/>
+                      <w:bCs/>
+                      <w:sz w:val="20"/>
+                      <w:szCs w:val="20"/>
+                    </w:rPr>
+                    <w:t xml:space="preserve">Como: </w:t>
+                  </w:r>
+                  <w:r>
+                    <w:rPr>
+                      <w:rFonts w:ascii="Comic Sans MS" w:hAnsi="Comic Sans MS"/>
+                      <w:b/>
+                      <w:bCs/>
+                      <w:sz w:val="20"/>
+                      <w:szCs w:val="20"/>
+                    </w:rPr>
+                    <w:t>buscador de mascota</w:t>
+                  </w:r>
+                </w:p>
+                <w:p>
+                  <w:pPr>
+                    <w:rPr>
+                      <w:rFonts w:ascii="Comic Sans MS" w:hAnsi="Comic Sans MS"/>
+                      <w:b/>
+                      <w:bCs/>
+                      <w:sz w:val="20"/>
+                      <w:szCs w:val="20"/>
+                    </w:rPr>
+                  </w:pPr>
+                </w:p>
+                <w:p>
+                  <w:pPr>
+                    <w:rPr>
+                      <w:rFonts w:ascii="Comic Sans MS" w:hAnsi="Comic Sans MS"/>
+                      <w:b/>
+                      <w:bCs/>
+                      <w:sz w:val="20"/>
+                      <w:szCs w:val="20"/>
+                    </w:rPr>
+                  </w:pPr>
+                  <w:r>
+                    <w:rPr>
+                      <w:rFonts w:ascii="Comic Sans MS" w:hAnsi="Comic Sans MS"/>
+                      <w:b/>
+                      <w:bCs/>
+                      <w:sz w:val="20"/>
+                      <w:szCs w:val="20"/>
+                    </w:rPr>
+                    <w:t>Quiero: que la aplicación me recomiende mi mascota ideal según mi vivienda y trabajo</w:t>
+                  </w:r>
+                </w:p>
+                <w:p>
+                  <w:pPr>
+                    <w:rPr>
+                      <w:rFonts w:ascii="Comic Sans MS" w:hAnsi="Comic Sans MS"/>
+                      <w:b/>
+                      <w:bCs/>
+                      <w:sz w:val="20"/>
+                      <w:szCs w:val="20"/>
+                    </w:rPr>
+                  </w:pPr>
+                </w:p>
+                <w:p>
+                  <w:pPr>
+                    <w:rPr>
+                      <w:rFonts w:ascii="Comic Sans MS" w:hAnsi="Comic Sans MS"/>
+                      <w:b/>
+                      <w:bCs/>
+                      <w:sz w:val="20"/>
+                      <w:szCs w:val="20"/>
+                    </w:rPr>
+                  </w:pPr>
+                  <w:r>
+                    <w:rPr>
+                      <w:rFonts w:ascii="Comic Sans MS" w:hAnsi="Comic Sans MS"/>
+                      <w:b/>
+                      <w:bCs/>
+                      <w:sz w:val="20"/>
+                      <w:szCs w:val="20"/>
+                    </w:rPr>
+                    <w:t>Para: enfocar mi búsqueda y poder escoger la mascota adecuada</w:t>
+                  </w:r>
+                </w:p>
+              </w:txbxContent>
+            </v:textbox>
+          </v:rect>
+        </w:pict>
+      </w:r>
+    </w:p>
+    <w:p>
+      <w:pPr>
+        <w:jc w:val="both"/>
+      </w:pPr>
+    </w:p>
+    <w:p>
+      <w:pPr>
+        <w:jc w:val="both"/>
+      </w:pPr>
+    </w:p>
+    <w:p>
+      <w:pPr>
+        <w:jc w:val="both"/>
+      </w:pPr>
+    </w:p>
+    <w:p>
+      <w:pPr>
+        <w:jc w:val="both"/>
+      </w:pPr>
+    </w:p>
+    <w:p>
+      <w:pPr>
+        <w:jc w:val="both"/>
+      </w:pPr>
+    </w:p>
+    <w:p>
+      <w:pPr>
+        <w:jc w:val="both"/>
+      </w:pPr>
+    </w:p>
+    <w:p>
+      <w:pPr>
+        <w:jc w:val="both"/>
+      </w:pPr>
+    </w:p>
+    <w:p>
+      <w:pPr>
+        <w:jc w:val="both"/>
+      </w:pPr>
+    </w:p>
+    <w:p>
+      <w:pPr>
+        <w:jc w:val="both"/>
+      </w:pPr>
+    </w:p>
+    <w:p>
+      <w:pPr>
+        <w:jc w:val="both"/>
+      </w:pPr>
+    </w:p>
+    <w:p>
+      <w:pPr>
+        <w:jc w:val="both"/>
+      </w:pPr>
+    </w:p>
+    <w:p>
+      <w:pPr>
+        <w:jc w:val="both"/>
+      </w:pPr>
+    </w:p>
+    <w:p>
+      <w:r>
+        <w:rPr>
+          <w:noProof/>
+        </w:rPr>
+        <w:lastRenderedPageBreak/>
+        <w:pict w14:anchorId="67E7F529">
+          <v:rect id="_x0000_s1036" style="position:absolute;margin-left:7.55pt;margin-top:289.2pt;width:241.8pt;height:114.6pt;z-index:251668480" fillcolor="#ff6" strokecolor="#f2f2f2 [3041]" strokeweight="3pt">
+            <v:shadow on="t" type="perspective" color="#7f5f00 [1607]" opacity=".5" offset="1pt" offset2="-1pt"/>
+            <v:textbox style="mso-next-textbox:#_x0000_s1036">
+              <w:txbxContent>
+                <w:p>
+                  <w:pPr>
+                    <w:rPr>
+                      <w:rFonts w:ascii="Comic Sans MS" w:hAnsi="Comic Sans MS"/>
+                      <w:b/>
+                      <w:bCs/>
+                      <w:sz w:val="20"/>
+                      <w:szCs w:val="20"/>
+                    </w:rPr>
+                  </w:pPr>
+                  <w:r>
+                    <w:rPr>
+                      <w:rFonts w:ascii="Comic Sans MS" w:hAnsi="Comic Sans MS"/>
+                      <w:b/>
+                      <w:bCs/>
+                      <w:sz w:val="20"/>
+                      <w:szCs w:val="20"/>
+                    </w:rPr>
+                    <w:t xml:space="preserve">Como: </w:t>
+                  </w:r>
+                  <w:r>
+                    <w:rPr>
+                      <w:rFonts w:ascii="Comic Sans MS" w:hAnsi="Comic Sans MS"/>
+                      <w:b/>
+                      <w:bCs/>
+                      <w:sz w:val="20"/>
+                      <w:szCs w:val="20"/>
+                    </w:rPr>
+                    <w:t>usuario</w:t>
+                  </w:r>
+                </w:p>
+                <w:p>
+                  <w:pPr>
+                    <w:rPr>
+                      <w:rFonts w:ascii="Comic Sans MS" w:hAnsi="Comic Sans MS"/>
+                      <w:b/>
+                      <w:bCs/>
+                      <w:sz w:val="20"/>
+                      <w:szCs w:val="20"/>
+                    </w:rPr>
+                  </w:pPr>
+                </w:p>
+                <w:p>
+                  <w:pPr>
+                    <w:rPr>
+                      <w:rFonts w:ascii="Comic Sans MS" w:hAnsi="Comic Sans MS"/>
+                      <w:b/>
+                      <w:bCs/>
+                      <w:sz w:val="20"/>
+                      <w:szCs w:val="20"/>
+                    </w:rPr>
+                  </w:pPr>
+                  <w:r>
+                    <w:rPr>
+                      <w:rFonts w:ascii="Comic Sans MS" w:hAnsi="Comic Sans MS"/>
+                      <w:b/>
+                      <w:bCs/>
+                      <w:sz w:val="20"/>
+                      <w:szCs w:val="20"/>
+                    </w:rPr>
+                    <w:t xml:space="preserve">Quiero: </w:t>
+                  </w:r>
+                  <w:r>
+                    <w:rPr>
+                      <w:rFonts w:ascii="Comic Sans MS" w:hAnsi="Comic Sans MS"/>
+                      <w:b/>
+                      <w:bCs/>
+                      <w:sz w:val="20"/>
+                      <w:szCs w:val="20"/>
+                    </w:rPr>
+                    <w:t>denunciar o solicitar ayuda para animales en abandono o maltrato</w:t>
+                  </w:r>
+                </w:p>
+                <w:p>
+                  <w:pPr>
+                    <w:rPr>
+                      <w:rFonts w:ascii="Comic Sans MS" w:hAnsi="Comic Sans MS"/>
+                      <w:b/>
+                      <w:bCs/>
+                      <w:sz w:val="20"/>
+                      <w:szCs w:val="20"/>
+                    </w:rPr>
+                  </w:pPr>
+                </w:p>
+                <w:p>
+                  <w:pPr>
+                    <w:rPr>
+                      <w:rFonts w:ascii="Comic Sans MS" w:hAnsi="Comic Sans MS"/>
+                      <w:b/>
+                      <w:bCs/>
+                      <w:sz w:val="20"/>
+                      <w:szCs w:val="20"/>
+                    </w:rPr>
+                  </w:pPr>
+                  <w:r>
+                    <w:rPr>
+                      <w:rFonts w:ascii="Comic Sans MS" w:hAnsi="Comic Sans MS"/>
+                      <w:b/>
+                      <w:bCs/>
+                      <w:sz w:val="20"/>
+                      <w:szCs w:val="20"/>
+                    </w:rPr>
+                    <w:t xml:space="preserve">Para: </w:t>
+                  </w:r>
+                  <w:r>
+                    <w:rPr>
+                      <w:rFonts w:ascii="Comic Sans MS" w:hAnsi="Comic Sans MS"/>
+                      <w:b/>
+                      <w:bCs/>
+                      <w:sz w:val="20"/>
+                      <w:szCs w:val="20"/>
+                    </w:rPr>
+                    <w:t>generar alerta y que el hogar de paso tenga la posibilidad de rescate</w:t>
+                  </w:r>
+                </w:p>
+              </w:txbxContent>
+            </v:textbox>
+          </v:rect>
+        </w:pict>
+      </w:r>
+      <w:r>
+        <w:rPr>
+          <w:noProof/>
+        </w:rPr>
+        <w:pict w14:anchorId="67E7F529">
+          <v:rect id="_x0000_s1037" style="position:absolute;margin-left:254.15pt;margin-top:289.2pt;width:241.8pt;height:114.6pt;z-index:251669504" fillcolor="#ff6" strokecolor="#f2f2f2 [3041]" strokeweight="3pt">
+            <v:shadow on="t" type="perspective" color="#7f5f00 [1607]" opacity=".5" offset="1pt" offset2="-1pt"/>
+            <v:textbox style="mso-next-textbox:#_x0000_s1037">
+              <w:txbxContent>
+                <w:p>
+                  <w:pPr>
+                    <w:rPr>
+                      <w:rFonts w:ascii="Comic Sans MS" w:hAnsi="Comic Sans MS"/>
+                      <w:b/>
+                      <w:bCs/>
+                      <w:sz w:val="20"/>
+                      <w:szCs w:val="20"/>
+                    </w:rPr>
+                  </w:pPr>
+                  <w:r>
+                    <w:rPr>
+                      <w:rFonts w:ascii="Comic Sans MS" w:hAnsi="Comic Sans MS"/>
+                      <w:b/>
+                      <w:bCs/>
+                      <w:sz w:val="20"/>
+                      <w:szCs w:val="20"/>
+                    </w:rPr>
+                    <w:t xml:space="preserve">Como: </w:t>
+                  </w:r>
+                  <w:r>
+                    <w:rPr>
+                      <w:rFonts w:ascii="Comic Sans MS" w:hAnsi="Comic Sans MS"/>
+                      <w:b/>
+                      <w:bCs/>
+                      <w:sz w:val="20"/>
+                      <w:szCs w:val="20"/>
+                    </w:rPr>
+                    <w:t>particular</w:t>
+                  </w:r>
+                </w:p>
+                <w:p>
+                  <w:pPr>
+                    <w:rPr>
+                      <w:rFonts w:ascii="Comic Sans MS" w:hAnsi="Comic Sans MS"/>
+                      <w:b/>
+                      <w:bCs/>
+                      <w:sz w:val="20"/>
+                      <w:szCs w:val="20"/>
+                    </w:rPr>
+                  </w:pPr>
+                </w:p>
+                <w:p>
+                  <w:pPr>
+                    <w:rPr>
+                      <w:rFonts w:ascii="Comic Sans MS" w:hAnsi="Comic Sans MS"/>
+                      <w:b/>
+                      <w:bCs/>
+                      <w:sz w:val="20"/>
+                      <w:szCs w:val="20"/>
+                    </w:rPr>
+                  </w:pPr>
+                  <w:r>
+                    <w:rPr>
+                      <w:rFonts w:ascii="Comic Sans MS" w:hAnsi="Comic Sans MS"/>
+                      <w:b/>
+                      <w:bCs/>
+                      <w:sz w:val="20"/>
+                      <w:szCs w:val="20"/>
+                    </w:rPr>
+                    <w:t xml:space="preserve">Quiero: </w:t>
+                  </w:r>
+                  <w:r>
+                    <w:rPr>
+                      <w:rFonts w:ascii="Comic Sans MS" w:hAnsi="Comic Sans MS"/>
+                      <w:b/>
+                      <w:bCs/>
+                      <w:sz w:val="20"/>
+                      <w:szCs w:val="20"/>
+                    </w:rPr>
+                    <w:t>publicar mascota perdida</w:t>
+                  </w:r>
+                </w:p>
+                <w:p>
+                  <w:pPr>
+                    <w:rPr>
+                      <w:rFonts w:ascii="Comic Sans MS" w:hAnsi="Comic Sans MS"/>
+                      <w:b/>
+                      <w:bCs/>
+                      <w:sz w:val="20"/>
+                      <w:szCs w:val="20"/>
+                    </w:rPr>
+                  </w:pPr>
+                </w:p>
+                <w:p>
+                  <w:pPr>
+                    <w:rPr>
+                      <w:rFonts w:ascii="Comic Sans MS" w:hAnsi="Comic Sans MS"/>
+                      <w:b/>
+                      <w:bCs/>
+                      <w:sz w:val="20"/>
+                      <w:szCs w:val="20"/>
+                    </w:rPr>
+                  </w:pPr>
+                  <w:r>
+                    <w:rPr>
+                      <w:rFonts w:ascii="Comic Sans MS" w:hAnsi="Comic Sans MS"/>
+                      <w:b/>
+                      <w:bCs/>
+                      <w:sz w:val="20"/>
+                      <w:szCs w:val="20"/>
+                    </w:rPr>
+                    <w:t xml:space="preserve">Para: </w:t>
+                  </w:r>
+                  <w:r>
+                    <w:rPr>
+                      <w:rFonts w:ascii="Comic Sans MS" w:hAnsi="Comic Sans MS"/>
+                      <w:b/>
+                      <w:bCs/>
+                      <w:sz w:val="20"/>
+                      <w:szCs w:val="20"/>
+                    </w:rPr>
+                    <w:t>que la aplicación alerte y consulte a sus usuarios mediante correo electrónico la información de la mascota para ayuda</w:t>
+                  </w:r>
+                </w:p>
+                <w:p/>
+              </w:txbxContent>
+            </v:textbox>
+          </v:rect>
+        </w:pict>
+      </w:r>
+      <w:r>
+        <w:rPr>
+          <w:noProof/>
+        </w:rPr>
+        <w:pict w14:anchorId="67E7F529">
+          <v:rect id="_x0000_s1035" style="position:absolute;margin-left:253.85pt;margin-top:152.1pt;width:241.8pt;height:114.6pt;z-index:251667456" fillcolor="#ff6" strokecolor="#f2f2f2 [3041]" strokeweight="3pt">
+            <v:shadow on="t" type="perspective" color="#7f5f00 [1607]" opacity=".5" offset="1pt" offset2="-1pt"/>
+            <v:textbox style="mso-next-textbox:#_x0000_s1035">
+              <w:txbxContent>
+                <w:p>
+                  <w:pPr>
+                    <w:rPr>
+                      <w:rFonts w:ascii="Comic Sans MS" w:hAnsi="Comic Sans MS"/>
+                      <w:b/>
+                      <w:bCs/>
+                      <w:sz w:val="20"/>
+                      <w:szCs w:val="20"/>
+                    </w:rPr>
+                  </w:pPr>
+                  <w:r>
+                    <w:rPr>
+                      <w:rFonts w:ascii="Comic Sans MS" w:hAnsi="Comic Sans MS"/>
+                      <w:b/>
+                      <w:bCs/>
+                      <w:sz w:val="20"/>
+                      <w:szCs w:val="20"/>
+                    </w:rPr>
+                    <w:t xml:space="preserve">Como: </w:t>
+                  </w:r>
+                  <w:r>
+                    <w:rPr>
+                      <w:rFonts w:ascii="Comic Sans MS" w:hAnsi="Comic Sans MS"/>
+                      <w:b/>
+                      <w:bCs/>
+                      <w:sz w:val="20"/>
+                      <w:szCs w:val="20"/>
+                    </w:rPr>
+                    <w:t>donante</w:t>
+                  </w:r>
+                </w:p>
+                <w:p>
+                  <w:pPr>
+                    <w:rPr>
+                      <w:rFonts w:ascii="Comic Sans MS" w:hAnsi="Comic Sans MS"/>
+                      <w:b/>
+                      <w:bCs/>
+                      <w:sz w:val="20"/>
+                      <w:szCs w:val="20"/>
+                    </w:rPr>
+                  </w:pPr>
+                </w:p>
+                <w:p>
+                  <w:pPr>
+                    <w:rPr>
+                      <w:rFonts w:ascii="Comic Sans MS" w:hAnsi="Comic Sans MS"/>
+                      <w:b/>
+                      <w:bCs/>
+                      <w:sz w:val="20"/>
+                      <w:szCs w:val="20"/>
+                    </w:rPr>
+                  </w:pPr>
+                  <w:r>
+                    <w:rPr>
+                      <w:rFonts w:ascii="Comic Sans MS" w:hAnsi="Comic Sans MS"/>
+                      <w:b/>
+                      <w:bCs/>
+                      <w:sz w:val="20"/>
+                      <w:szCs w:val="20"/>
+                    </w:rPr>
+                    <w:t xml:space="preserve">Quiero: </w:t>
+                  </w:r>
+                  <w:r>
+                    <w:rPr>
+                      <w:rFonts w:ascii="Comic Sans MS" w:hAnsi="Comic Sans MS"/>
+                      <w:b/>
+                      <w:bCs/>
+                      <w:sz w:val="20"/>
+                      <w:szCs w:val="20"/>
+                    </w:rPr>
+                    <w:t>solicitar un certificado de donación</w:t>
+                  </w:r>
+                </w:p>
+                <w:p>
+                  <w:pPr>
+                    <w:rPr>
+                      <w:rFonts w:ascii="Comic Sans MS" w:hAnsi="Comic Sans MS"/>
+                      <w:b/>
+                      <w:bCs/>
+                      <w:sz w:val="20"/>
+                      <w:szCs w:val="20"/>
+                    </w:rPr>
+                  </w:pPr>
+                </w:p>
+                <w:p>
+                  <w:pPr>
+                    <w:rPr>
+                      <w:rFonts w:ascii="Comic Sans MS" w:hAnsi="Comic Sans MS"/>
+                      <w:b/>
+                      <w:bCs/>
+                      <w:sz w:val="20"/>
+                      <w:szCs w:val="20"/>
+                    </w:rPr>
+                  </w:pPr>
+                  <w:r>
+                    <w:rPr>
+                      <w:rFonts w:ascii="Comic Sans MS" w:hAnsi="Comic Sans MS"/>
+                      <w:b/>
+                      <w:bCs/>
+                      <w:sz w:val="20"/>
+                      <w:szCs w:val="20"/>
+                    </w:rPr>
+                    <w:t xml:space="preserve">Para: </w:t>
+                  </w:r>
+                  <w:r>
+                    <w:rPr>
+                      <w:rFonts w:ascii="Comic Sans MS" w:hAnsi="Comic Sans MS"/>
+                      <w:b/>
+                      <w:bCs/>
+                      <w:sz w:val="20"/>
+                      <w:szCs w:val="20"/>
+                    </w:rPr>
+                    <w:t>tener la tranquilidad y confianza de que se invierte la ayuda en las necesidades de los animalitos</w:t>
+                  </w:r>
+                </w:p>
+                <w:p/>
+              </w:txbxContent>
+            </v:textbox>
+          </v:rect>
+        </w:pict>
+      </w:r>
+      <w:r>
+        <w:rPr>
+          <w:noProof/>
+        </w:rPr>
+        <w:pict w14:anchorId="67E7F529">
+          <v:rect id="_x0000_s1034" style="position:absolute;margin-left:7.25pt;margin-top:152.1pt;width:241.8pt;height:114.6pt;z-index:251666432" fillcolor="#ff6" strokecolor="#f2f2f2 [3041]" strokeweight="3pt">
+            <v:shadow on="t" type="perspective" color="#7f5f00 [1607]" opacity=".5" offset="1pt" offset2="-1pt"/>
+            <v:textbox style="mso-next-textbox:#_x0000_s1034">
+              <w:txbxContent>
+                <w:p>
+                  <w:pPr>
+                    <w:rPr>
+                      <w:rFonts w:ascii="Comic Sans MS" w:hAnsi="Comic Sans MS"/>
+                      <w:b/>
+                      <w:bCs/>
+                      <w:sz w:val="20"/>
+                      <w:szCs w:val="20"/>
+                    </w:rPr>
+                  </w:pPr>
+                  <w:r>
+                    <w:rPr>
+                      <w:rFonts w:ascii="Comic Sans MS" w:hAnsi="Comic Sans MS"/>
+                      <w:b/>
+                      <w:bCs/>
+                      <w:sz w:val="20"/>
+                      <w:szCs w:val="20"/>
+                    </w:rPr>
+                    <w:t xml:space="preserve">Como: </w:t>
+                  </w:r>
+                  <w:r>
+                    <w:rPr>
+                      <w:rFonts w:ascii="Comic Sans MS" w:hAnsi="Comic Sans MS"/>
+                      <w:b/>
+                      <w:bCs/>
+                      <w:sz w:val="20"/>
+                      <w:szCs w:val="20"/>
+                    </w:rPr>
+                    <w:t>donante</w:t>
+                  </w:r>
+                </w:p>
+                <w:p>
+                  <w:pPr>
+                    <w:rPr>
+                      <w:rFonts w:ascii="Comic Sans MS" w:hAnsi="Comic Sans MS"/>
+                      <w:b/>
+                      <w:bCs/>
+                      <w:sz w:val="20"/>
+                      <w:szCs w:val="20"/>
+                    </w:rPr>
+                  </w:pPr>
+                </w:p>
+                <w:p>
+                  <w:pPr>
+                    <w:rPr>
+                      <w:rFonts w:ascii="Comic Sans MS" w:hAnsi="Comic Sans MS"/>
+                      <w:b/>
+                      <w:bCs/>
+                      <w:sz w:val="20"/>
+                      <w:szCs w:val="20"/>
+                    </w:rPr>
+                  </w:pPr>
+                  <w:r>
+                    <w:rPr>
+                      <w:rFonts w:ascii="Comic Sans MS" w:hAnsi="Comic Sans MS"/>
+                      <w:b/>
+                      <w:bCs/>
+                      <w:sz w:val="20"/>
+                      <w:szCs w:val="20"/>
+                    </w:rPr>
+                    <w:t xml:space="preserve">Quiero: </w:t>
+                  </w:r>
+                  <w:r>
+                    <w:rPr>
+                      <w:rFonts w:ascii="Comic Sans MS" w:hAnsi="Comic Sans MS"/>
+                      <w:b/>
+                      <w:bCs/>
+                      <w:sz w:val="20"/>
+                      <w:szCs w:val="20"/>
+                    </w:rPr>
+                    <w:t xml:space="preserve">poder </w:t>
+                  </w:r>
+                  <w:r>
+                    <w:rPr>
+                      <w:rFonts w:ascii="Comic Sans MS" w:hAnsi="Comic Sans MS"/>
+                      <w:b/>
+                      <w:bCs/>
+                      <w:sz w:val="20"/>
+                      <w:szCs w:val="20"/>
+                    </w:rPr>
+                    <w:t>seleccionar entre dos tipos de donaciones (dinero y especie)</w:t>
+                  </w:r>
+                </w:p>
+                <w:p>
+                  <w:pPr>
+                    <w:rPr>
+                      <w:rFonts w:ascii="Comic Sans MS" w:hAnsi="Comic Sans MS"/>
+                      <w:b/>
+                      <w:bCs/>
+                      <w:sz w:val="20"/>
+                      <w:szCs w:val="20"/>
+                    </w:rPr>
+                  </w:pPr>
+                </w:p>
+                <w:p>
+                  <w:pPr>
+                    <w:rPr>
+                      <w:rFonts w:ascii="Comic Sans MS" w:hAnsi="Comic Sans MS"/>
+                      <w:b/>
+                      <w:bCs/>
+                      <w:sz w:val="20"/>
+                      <w:szCs w:val="20"/>
+                    </w:rPr>
+                  </w:pPr>
+                  <w:r>
+                    <w:rPr>
+                      <w:rFonts w:ascii="Comic Sans MS" w:hAnsi="Comic Sans MS"/>
+                      <w:b/>
+                      <w:bCs/>
+                      <w:sz w:val="20"/>
+                      <w:szCs w:val="20"/>
+                    </w:rPr>
+                    <w:t xml:space="preserve">Para: </w:t>
+                  </w:r>
+                  <w:r>
+                    <w:rPr>
+                      <w:rFonts w:ascii="Comic Sans MS" w:hAnsi="Comic Sans MS"/>
+                      <w:b/>
+                      <w:bCs/>
+                      <w:sz w:val="20"/>
+                      <w:szCs w:val="20"/>
+                    </w:rPr>
+                    <w:t>donar en la forma que yo prefiera o según mis posibilidades de ayudar</w:t>
+                  </w:r>
+                </w:p>
+              </w:txbxContent>
+            </v:textbox>
+          </v:rect>
+        </w:pict>
+      </w:r>
+      <w:r>
+        <w:rPr>
+          <w:noProof/>
+        </w:rPr>
+        <w:pict w14:anchorId="67E7F529">
+          <v:rect id="_x0000_s1032" style="position:absolute;margin-left:6.95pt;margin-top:18.15pt;width:241.8pt;height:114.6pt;z-index:251664384" fillcolor="#ff6" strokecolor="#f2f2f2 [3041]" strokeweight="3pt">
+            <v:shadow on="t" type="perspective" color="#7f5f00 [1607]" opacity=".5" offset="1pt" offset2="-1pt"/>
+            <v:textbox style="mso-next-textbox:#_x0000_s1032">
+              <w:txbxContent>
+                <w:p>
+                  <w:pPr>
+                    <w:rPr>
+                      <w:rFonts w:ascii="Comic Sans MS" w:hAnsi="Comic Sans MS"/>
+                      <w:b/>
+                      <w:bCs/>
+                      <w:sz w:val="20"/>
+                      <w:szCs w:val="20"/>
+                    </w:rPr>
+                  </w:pPr>
+                  <w:r>
+                    <w:rPr>
+                      <w:rFonts w:ascii="Comic Sans MS" w:hAnsi="Comic Sans MS"/>
+                      <w:b/>
+                      <w:bCs/>
+                      <w:sz w:val="20"/>
+                      <w:szCs w:val="20"/>
+                    </w:rPr>
+                    <w:t xml:space="preserve">Como: </w:t>
+                  </w:r>
+                  <w:r>
+                    <w:rPr>
+                      <w:rFonts w:ascii="Comic Sans MS" w:hAnsi="Comic Sans MS"/>
+                      <w:b/>
+                      <w:bCs/>
+                      <w:sz w:val="20"/>
+                      <w:szCs w:val="20"/>
+                    </w:rPr>
+                    <w:t>padrino</w:t>
+                  </w:r>
+                  <w:r>
+                    <w:rPr>
+                      <w:rFonts w:ascii="Comic Sans MS" w:hAnsi="Comic Sans MS"/>
+                      <w:b/>
+                      <w:bCs/>
+                      <w:sz w:val="20"/>
+                      <w:szCs w:val="20"/>
+                    </w:rPr>
+                    <w:t xml:space="preserve"> de mascota</w:t>
+                  </w:r>
+                </w:p>
+                <w:p>
+                  <w:pPr>
+                    <w:rPr>
+                      <w:rFonts w:ascii="Comic Sans MS" w:hAnsi="Comic Sans MS"/>
+                      <w:b/>
+                      <w:bCs/>
+                      <w:sz w:val="20"/>
+                      <w:szCs w:val="20"/>
+                    </w:rPr>
+                  </w:pPr>
+                </w:p>
+                <w:p>
+                  <w:pPr>
+                    <w:rPr>
+                      <w:rFonts w:ascii="Comic Sans MS" w:hAnsi="Comic Sans MS"/>
+                      <w:b/>
+                      <w:bCs/>
+                      <w:sz w:val="20"/>
+                      <w:szCs w:val="20"/>
+                    </w:rPr>
+                  </w:pPr>
+                  <w:r>
+                    <w:rPr>
+                      <w:rFonts w:ascii="Comic Sans MS" w:hAnsi="Comic Sans MS"/>
+                      <w:b/>
+                      <w:bCs/>
+                      <w:sz w:val="20"/>
+                      <w:szCs w:val="20"/>
+                    </w:rPr>
+                    <w:t xml:space="preserve">Quiero: </w:t>
+                  </w:r>
+                  <w:r>
+                    <w:rPr>
+                      <w:rFonts w:ascii="Comic Sans MS" w:hAnsi="Comic Sans MS"/>
+                      <w:b/>
+                      <w:bCs/>
+                      <w:sz w:val="20"/>
+                      <w:szCs w:val="20"/>
+                    </w:rPr>
+                    <w:t>poder visitar a la mascota apadrinada agendando una cita</w:t>
+                  </w:r>
+                </w:p>
+                <w:p>
+                  <w:pPr>
+                    <w:rPr>
+                      <w:rFonts w:ascii="Comic Sans MS" w:hAnsi="Comic Sans MS"/>
+                      <w:b/>
+                      <w:bCs/>
+                      <w:sz w:val="20"/>
+                      <w:szCs w:val="20"/>
+                    </w:rPr>
+                  </w:pPr>
+                </w:p>
+                <w:p>
+                  <w:pPr>
+                    <w:rPr>
+                      <w:rFonts w:ascii="Comic Sans MS" w:hAnsi="Comic Sans MS"/>
+                      <w:b/>
+                      <w:bCs/>
+                      <w:sz w:val="20"/>
+                      <w:szCs w:val="20"/>
+                    </w:rPr>
+                  </w:pPr>
+                  <w:r>
+                    <w:rPr>
+                      <w:rFonts w:ascii="Comic Sans MS" w:hAnsi="Comic Sans MS"/>
+                      <w:b/>
+                      <w:bCs/>
+                      <w:sz w:val="20"/>
+                      <w:szCs w:val="20"/>
+                    </w:rPr>
+                    <w:t xml:space="preserve">Para: </w:t>
+                  </w:r>
+                  <w:r>
+                    <w:rPr>
+                      <w:rFonts w:ascii="Comic Sans MS" w:hAnsi="Comic Sans MS"/>
+                      <w:b/>
+                      <w:bCs/>
+                      <w:sz w:val="20"/>
+                      <w:szCs w:val="20"/>
+                    </w:rPr>
+                    <w:t>asegurarme de su buen cuidado y pasar un tiempo con ella</w:t>
+                  </w:r>
+                </w:p>
+              </w:txbxContent>
+            </v:textbox>
+          </v:rect>
+        </w:pict>
+      </w:r>
+      <w:r>
+        <w:rPr>
+          <w:noProof/>
+        </w:rPr>
+        <w:pict w14:anchorId="67E7F529">
+          <v:rect id="_x0000_s1033" style="position:absolute;margin-left:253.55pt;margin-top:18.15pt;width:241.8pt;height:114.6pt;z-index:251665408" fillcolor="#ff6" strokecolor="#f2f2f2 [3041]" strokeweight="3pt">
+            <v:shadow on="t" type="perspective" color="#7f5f00 [1607]" opacity=".5" offset="1pt" offset2="-1pt"/>
+            <v:textbox style="mso-next-textbox:#_x0000_s1033">
+              <w:txbxContent>
+                <w:p>
+                  <w:pPr>
+                    <w:rPr>
+                      <w:rFonts w:ascii="Comic Sans MS" w:hAnsi="Comic Sans MS"/>
+                      <w:b/>
+                      <w:bCs/>
+                      <w:sz w:val="20"/>
+                      <w:szCs w:val="20"/>
+                    </w:rPr>
+                  </w:pPr>
+                  <w:r>
+                    <w:rPr>
+                      <w:rFonts w:ascii="Comic Sans MS" w:hAnsi="Comic Sans MS"/>
+                      <w:b/>
+                      <w:bCs/>
+                      <w:sz w:val="20"/>
+                      <w:szCs w:val="20"/>
+                    </w:rPr>
+                    <w:t xml:space="preserve">Como: </w:t>
+                  </w:r>
+                  <w:r>
+                    <w:rPr>
+                      <w:rFonts w:ascii="Comic Sans MS" w:hAnsi="Comic Sans MS"/>
+                      <w:b/>
+                      <w:bCs/>
+                      <w:sz w:val="20"/>
+                      <w:szCs w:val="20"/>
+                    </w:rPr>
+                    <w:t>padrino</w:t>
+                  </w:r>
+                  <w:r>
+                    <w:rPr>
+                      <w:rFonts w:ascii="Comic Sans MS" w:hAnsi="Comic Sans MS"/>
+                      <w:b/>
+                      <w:bCs/>
+                      <w:sz w:val="20"/>
+                      <w:szCs w:val="20"/>
+                    </w:rPr>
+                    <w:t xml:space="preserve"> de mascota</w:t>
+                  </w:r>
+                </w:p>
+                <w:p>
+                  <w:pPr>
+                    <w:rPr>
+                      <w:rFonts w:ascii="Comic Sans MS" w:hAnsi="Comic Sans MS"/>
+                      <w:b/>
+                      <w:bCs/>
+                      <w:sz w:val="20"/>
+                      <w:szCs w:val="20"/>
+                    </w:rPr>
+                  </w:pPr>
+                </w:p>
+                <w:p>
+                  <w:pPr>
+                    <w:rPr>
+                      <w:rFonts w:ascii="Comic Sans MS" w:hAnsi="Comic Sans MS"/>
+                      <w:b/>
+                      <w:bCs/>
+                      <w:sz w:val="20"/>
+                      <w:szCs w:val="20"/>
+                    </w:rPr>
+                  </w:pPr>
+                  <w:r>
+                    <w:rPr>
+                      <w:rFonts w:ascii="Comic Sans MS" w:hAnsi="Comic Sans MS"/>
+                      <w:b/>
+                      <w:bCs/>
+                      <w:sz w:val="20"/>
+                      <w:szCs w:val="20"/>
+                    </w:rPr>
+                    <w:t xml:space="preserve">Quiero: </w:t>
+                  </w:r>
+                  <w:r>
+                    <w:rPr>
+                      <w:rFonts w:ascii="Comic Sans MS" w:hAnsi="Comic Sans MS"/>
+                      <w:b/>
+                      <w:bCs/>
+                      <w:sz w:val="20"/>
+                      <w:szCs w:val="20"/>
+                    </w:rPr>
+                    <w:t>consultar el estado de la mascota, sus necesidades y un reporte</w:t>
+                  </w:r>
+                </w:p>
+                <w:p>
+                  <w:pPr>
+                    <w:rPr>
+                      <w:rFonts w:ascii="Comic Sans MS" w:hAnsi="Comic Sans MS"/>
+                      <w:b/>
+                      <w:bCs/>
+                      <w:sz w:val="20"/>
+                      <w:szCs w:val="20"/>
+                    </w:rPr>
+                  </w:pPr>
+                </w:p>
+                <w:p>
+                  <w:pPr>
+                    <w:rPr>
+                      <w:rFonts w:ascii="Comic Sans MS" w:hAnsi="Comic Sans MS"/>
+                      <w:b/>
+                      <w:bCs/>
+                      <w:sz w:val="20"/>
+                      <w:szCs w:val="20"/>
+                    </w:rPr>
+                  </w:pPr>
+                  <w:r>
+                    <w:rPr>
+                      <w:rFonts w:ascii="Comic Sans MS" w:hAnsi="Comic Sans MS"/>
+                      <w:b/>
+                      <w:bCs/>
+                      <w:sz w:val="20"/>
+                      <w:szCs w:val="20"/>
+                    </w:rPr>
+                    <w:t xml:space="preserve">Para: </w:t>
+                  </w:r>
+                  <w:r>
+                    <w:rPr>
+                      <w:rFonts w:ascii="Comic Sans MS" w:hAnsi="Comic Sans MS"/>
+                      <w:b/>
+                      <w:bCs/>
+                      <w:sz w:val="20"/>
+                      <w:szCs w:val="20"/>
+                    </w:rPr>
+                    <w:t>conocer en que se invierte el apadrinamiento</w:t>
+                  </w:r>
+                </w:p>
+                <w:p/>
+              </w:txbxContent>
+            </v:textbox>
+          </v:rect>
+        </w:pict>
+      </w:r>
+      <w:r>
+        <w:rPr>
+          <w:noProof/>
+        </w:rPr>
+        <w:pict w14:anchorId="67E7F529">
+          <v:rect id="_x0000_s1039" style="position:absolute;margin-left:254.45pt;margin-top:429.45pt;width:241.8pt;height:114.6pt;z-index:251671552" fillcolor="#ff6" strokecolor="#f2f2f2 [3041]" strokeweight="3pt">
+            <v:shadow on="t" type="perspective" color="#7f5f00 [1607]" opacity=".5" offset="1pt" offset2="-1pt"/>
+            <v:textbox style="mso-next-textbox:#_x0000_s1039">
+              <w:txbxContent>
+                <w:p>
+                  <w:pPr>
+                    <w:rPr>
+                      <w:rFonts w:ascii="Comic Sans MS" w:hAnsi="Comic Sans MS"/>
+                      <w:b/>
+                      <w:bCs/>
+                      <w:sz w:val="20"/>
+                      <w:szCs w:val="20"/>
+                    </w:rPr>
+                  </w:pPr>
+                  <w:r>
+                    <w:rPr>
+                      <w:rFonts w:ascii="Comic Sans MS" w:hAnsi="Comic Sans MS"/>
+                      <w:b/>
+                      <w:bCs/>
+                      <w:sz w:val="20"/>
+                      <w:szCs w:val="20"/>
+                    </w:rPr>
+                    <w:t xml:space="preserve">Como: </w:t>
+                  </w:r>
+                  <w:r>
+                    <w:rPr>
+                      <w:rFonts w:ascii="Comic Sans MS" w:hAnsi="Comic Sans MS"/>
+                      <w:b/>
+                      <w:bCs/>
+                      <w:sz w:val="20"/>
+                      <w:szCs w:val="20"/>
+                    </w:rPr>
+                    <w:t>usuario</w:t>
+                  </w:r>
+                </w:p>
+                <w:p>
+                  <w:pPr>
+                    <w:rPr>
+                      <w:rFonts w:ascii="Comic Sans MS" w:hAnsi="Comic Sans MS"/>
+                      <w:b/>
+                      <w:bCs/>
+                      <w:sz w:val="20"/>
+                      <w:szCs w:val="20"/>
+                    </w:rPr>
+                  </w:pPr>
+                </w:p>
+                <w:p>
+                  <w:pPr>
+                    <w:rPr>
+                      <w:rFonts w:ascii="Comic Sans MS" w:hAnsi="Comic Sans MS"/>
+                      <w:b/>
+                      <w:bCs/>
+                      <w:sz w:val="20"/>
+                      <w:szCs w:val="20"/>
+                    </w:rPr>
+                  </w:pPr>
+                  <w:r>
+                    <w:rPr>
+                      <w:rFonts w:ascii="Comic Sans MS" w:hAnsi="Comic Sans MS"/>
+                      <w:b/>
+                      <w:bCs/>
+                      <w:sz w:val="20"/>
+                      <w:szCs w:val="20"/>
+                    </w:rPr>
+                    <w:t xml:space="preserve">Quiero: </w:t>
+                  </w:r>
+                  <w:r>
+                    <w:rPr>
+                      <w:rFonts w:ascii="Comic Sans MS" w:hAnsi="Comic Sans MS"/>
+                      <w:b/>
+                      <w:bCs/>
+                      <w:sz w:val="20"/>
+                      <w:szCs w:val="20"/>
+                    </w:rPr>
+                    <w:t>recibir un correo con la información del animalito solicitado en adopción</w:t>
+                  </w:r>
+                </w:p>
+                <w:p>
+                  <w:pPr>
+                    <w:rPr>
+                      <w:rFonts w:ascii="Comic Sans MS" w:hAnsi="Comic Sans MS"/>
+                      <w:b/>
+                      <w:bCs/>
+                      <w:sz w:val="20"/>
+                      <w:szCs w:val="20"/>
+                    </w:rPr>
+                  </w:pPr>
+                </w:p>
+                <w:p>
+                  <w:pPr>
+                    <w:rPr>
+                      <w:rFonts w:ascii="Comic Sans MS" w:hAnsi="Comic Sans MS"/>
+                      <w:b/>
+                      <w:bCs/>
+                      <w:sz w:val="20"/>
+                      <w:szCs w:val="20"/>
+                    </w:rPr>
+                  </w:pPr>
+                  <w:r>
+                    <w:rPr>
+                      <w:rFonts w:ascii="Comic Sans MS" w:hAnsi="Comic Sans MS"/>
+                      <w:b/>
+                      <w:bCs/>
+                      <w:sz w:val="20"/>
+                      <w:szCs w:val="20"/>
+                    </w:rPr>
+                    <w:t xml:space="preserve">Para: </w:t>
+                  </w:r>
+                  <w:r>
+                    <w:rPr>
+                      <w:rFonts w:ascii="Comic Sans MS" w:hAnsi="Comic Sans MS"/>
+                      <w:b/>
+                      <w:bCs/>
+                      <w:sz w:val="20"/>
+                      <w:szCs w:val="20"/>
+                    </w:rPr>
+                    <w:t>tener una confirmación de que recibieron mi solicitud</w:t>
+                  </w:r>
+                </w:p>
+                <w:p/>
+              </w:txbxContent>
+            </v:textbox>
+          </v:rect>
+        </w:pict>
+      </w:r>
+      <w:r>
+        <w:rPr>
+          <w:noProof/>
+        </w:rPr>
+        <w:pict w14:anchorId="67E7F529">
+          <v:rect id="_x0000_s1038" style="position:absolute;margin-left:7.85pt;margin-top:429.45pt;width:241.8pt;height:114.6pt;z-index:251670528" fillcolor="#ff6" strokecolor="#f2f2f2 [3041]" strokeweight="3pt">
+            <v:shadow on="t" type="perspective" color="#7f5f00 [1607]" opacity=".5" offset="1pt" offset2="-1pt"/>
+            <v:textbox style="mso-next-textbox:#_x0000_s1038">
+              <w:txbxContent>
+                <w:p>
+                  <w:pPr>
+                    <w:rPr>
+                      <w:rFonts w:ascii="Comic Sans MS" w:hAnsi="Comic Sans MS"/>
+                      <w:b/>
+                      <w:bCs/>
+                      <w:sz w:val="20"/>
+                      <w:szCs w:val="20"/>
+                    </w:rPr>
+                  </w:pPr>
+                  <w:r>
+                    <w:rPr>
+                      <w:rFonts w:ascii="Comic Sans MS" w:hAnsi="Comic Sans MS"/>
+                      <w:b/>
+                      <w:bCs/>
+                      <w:sz w:val="20"/>
+                      <w:szCs w:val="20"/>
+                    </w:rPr>
+                    <w:t xml:space="preserve">Como: </w:t>
+                  </w:r>
+                  <w:r>
+                    <w:rPr>
+                      <w:rFonts w:ascii="Comic Sans MS" w:hAnsi="Comic Sans MS"/>
+                      <w:b/>
+                      <w:bCs/>
+                      <w:sz w:val="20"/>
+                      <w:szCs w:val="20"/>
+                    </w:rPr>
+                    <w:t>usuario</w:t>
+                  </w:r>
+                </w:p>
+                <w:p>
+                  <w:pPr>
+                    <w:rPr>
+                      <w:rFonts w:ascii="Comic Sans MS" w:hAnsi="Comic Sans MS"/>
+                      <w:b/>
+                      <w:bCs/>
+                      <w:sz w:val="20"/>
+                      <w:szCs w:val="20"/>
+                    </w:rPr>
+                  </w:pPr>
+                </w:p>
+                <w:p>
+                  <w:pPr>
+                    <w:rPr>
+                      <w:rFonts w:ascii="Comic Sans MS" w:hAnsi="Comic Sans MS"/>
+                      <w:b/>
+                      <w:bCs/>
+                      <w:sz w:val="20"/>
+                      <w:szCs w:val="20"/>
+                    </w:rPr>
+                  </w:pPr>
+                  <w:r>
+                    <w:rPr>
+                      <w:rFonts w:ascii="Comic Sans MS" w:hAnsi="Comic Sans MS"/>
+                      <w:b/>
+                      <w:bCs/>
+                      <w:sz w:val="20"/>
+                      <w:szCs w:val="20"/>
+                    </w:rPr>
+                    <w:t xml:space="preserve">Quiero: </w:t>
+                  </w:r>
+                  <w:r>
+                    <w:rPr>
+                      <w:rFonts w:ascii="Comic Sans MS" w:hAnsi="Comic Sans MS"/>
+                      <w:b/>
+                      <w:bCs/>
+                      <w:sz w:val="20"/>
+                      <w:szCs w:val="20"/>
+                    </w:rPr>
+                    <w:t>agendar</w:t>
+                  </w:r>
+                  <w:r>
+                    <w:rPr>
+                      <w:rFonts w:ascii="Comic Sans MS" w:hAnsi="Comic Sans MS"/>
+                      <w:b/>
+                      <w:bCs/>
+                      <w:sz w:val="20"/>
+                      <w:szCs w:val="20"/>
+                    </w:rPr>
+                    <w:t xml:space="preserve"> una cita al solicitar la adopción de un animal</w:t>
+                  </w:r>
+                  <w:r>
+                    <w:rPr>
+                      <w:rFonts w:ascii="Comic Sans MS" w:hAnsi="Comic Sans MS"/>
+                      <w:b/>
+                      <w:bCs/>
+                      <w:sz w:val="20"/>
+                      <w:szCs w:val="20"/>
+                    </w:rPr>
+                    <w:t>ito</w:t>
+                  </w:r>
+                </w:p>
+                <w:p>
+                  <w:pPr>
+                    <w:rPr>
+                      <w:rFonts w:ascii="Comic Sans MS" w:hAnsi="Comic Sans MS"/>
+                      <w:b/>
+                      <w:bCs/>
+                      <w:sz w:val="20"/>
+                      <w:szCs w:val="20"/>
+                    </w:rPr>
+                  </w:pPr>
+                </w:p>
+                <w:p>
+                  <w:pPr>
+                    <w:rPr>
+                      <w:rFonts w:ascii="Comic Sans MS" w:hAnsi="Comic Sans MS"/>
+                      <w:b/>
+                      <w:bCs/>
+                      <w:sz w:val="20"/>
+                      <w:szCs w:val="20"/>
+                    </w:rPr>
+                  </w:pPr>
+                  <w:r>
+                    <w:rPr>
+                      <w:rFonts w:ascii="Comic Sans MS" w:hAnsi="Comic Sans MS"/>
+                      <w:b/>
+                      <w:bCs/>
+                      <w:sz w:val="20"/>
+                      <w:szCs w:val="20"/>
+                    </w:rPr>
+                    <w:t xml:space="preserve">Para: </w:t>
+                  </w:r>
+                  <w:r>
+                    <w:rPr>
+                      <w:rFonts w:ascii="Comic Sans MS" w:hAnsi="Comic Sans MS"/>
+                      <w:b/>
+                      <w:bCs/>
+                      <w:sz w:val="20"/>
+                      <w:szCs w:val="20"/>
+                    </w:rPr>
+                    <w:t>verificar el estado del animalito que se quiere adoptar</w:t>
+                  </w:r>
+                </w:p>
+              </w:txbxContent>
+            </v:textbox>
+          </v:rect>
+        </w:pict>
+      </w:r>
+      <w:r>
+        <w:br w:type="page"/>
+      </w:r>
+    </w:p>
+    <w:p>
+      <w:r>
+        <w:rPr>
+          <w:noProof/>
+        </w:rPr>
+        <w:lastRenderedPageBreak/>
+        <w:pict w14:anchorId="67E7F529">
+          <v:rect id="_x0000_s1046" style="position:absolute;margin-left:19.85pt;margin-top:441.45pt;width:241.8pt;height:114.6pt;z-index:251678720" fillcolor="#ff6" strokecolor="#f2f2f2 [3041]" strokeweight="3pt">
+            <v:shadow on="t" type="perspective" color="#7f5f00 [1607]" opacity=".5" offset="1pt" offset2="-1pt"/>
+            <v:textbox style="mso-next-textbox:#_x0000_s1046">
+              <w:txbxContent>
+                <w:p>
+                  <w:pPr>
+                    <w:rPr>
+                      <w:rFonts w:ascii="Comic Sans MS" w:hAnsi="Comic Sans MS"/>
+                      <w:b/>
+                      <w:bCs/>
+                      <w:sz w:val="20"/>
+                      <w:szCs w:val="20"/>
+                    </w:rPr>
+                  </w:pPr>
+                  <w:r>
+                    <w:rPr>
+                      <w:rFonts w:ascii="Comic Sans MS" w:hAnsi="Comic Sans MS"/>
+                      <w:b/>
+                      <w:bCs/>
+                      <w:sz w:val="20"/>
+                      <w:szCs w:val="20"/>
+                    </w:rPr>
+                    <w:t xml:space="preserve">Como: </w:t>
+                  </w:r>
+                  <w:r>
+                    <w:rPr>
+                      <w:rFonts w:ascii="Comic Sans MS" w:hAnsi="Comic Sans MS"/>
+                      <w:b/>
+                      <w:bCs/>
+                      <w:sz w:val="20"/>
+                      <w:szCs w:val="20"/>
+                    </w:rPr>
+                    <w:t>usuario</w:t>
+                  </w:r>
+                </w:p>
+                <w:p>
+                  <w:pPr>
+                    <w:rPr>
+                      <w:rFonts w:ascii="Comic Sans MS" w:hAnsi="Comic Sans MS"/>
+                      <w:b/>
+                      <w:bCs/>
+                      <w:sz w:val="20"/>
+                      <w:szCs w:val="20"/>
+                    </w:rPr>
+                  </w:pPr>
+                </w:p>
+                <w:p>
+                  <w:pPr>
+                    <w:rPr>
+                      <w:rFonts w:ascii="Comic Sans MS" w:hAnsi="Comic Sans MS"/>
+                      <w:b/>
+                      <w:bCs/>
+                      <w:sz w:val="20"/>
+                      <w:szCs w:val="20"/>
+                    </w:rPr>
+                  </w:pPr>
+                  <w:r>
+                    <w:rPr>
+                      <w:rFonts w:ascii="Comic Sans MS" w:hAnsi="Comic Sans MS"/>
+                      <w:b/>
+                      <w:bCs/>
+                      <w:sz w:val="20"/>
+                      <w:szCs w:val="20"/>
+                    </w:rPr>
+                    <w:t xml:space="preserve">Quiero: </w:t>
+                  </w:r>
+                  <w:r>
+                    <w:rPr>
+                      <w:rFonts w:ascii="Comic Sans MS" w:hAnsi="Comic Sans MS"/>
+                      <w:b/>
+                      <w:bCs/>
+                      <w:sz w:val="20"/>
+                      <w:szCs w:val="20"/>
+                    </w:rPr>
+                    <w:t>poder redactar una petición y recibir respuesta</w:t>
+                  </w:r>
+                </w:p>
+                <w:p>
+                  <w:pPr>
+                    <w:rPr>
+                      <w:rFonts w:ascii="Comic Sans MS" w:hAnsi="Comic Sans MS"/>
+                      <w:b/>
+                      <w:bCs/>
+                      <w:sz w:val="20"/>
+                      <w:szCs w:val="20"/>
+                    </w:rPr>
+                  </w:pPr>
+                </w:p>
+                <w:p>
+                  <w:pPr>
+                    <w:rPr>
+                      <w:rFonts w:ascii="Comic Sans MS" w:hAnsi="Comic Sans MS"/>
+                      <w:b/>
+                      <w:bCs/>
+                      <w:sz w:val="20"/>
+                      <w:szCs w:val="20"/>
+                    </w:rPr>
+                  </w:pPr>
+                  <w:r>
+                    <w:rPr>
+                      <w:rFonts w:ascii="Comic Sans MS" w:hAnsi="Comic Sans MS"/>
+                      <w:b/>
+                      <w:bCs/>
+                      <w:sz w:val="20"/>
+                      <w:szCs w:val="20"/>
+                    </w:rPr>
+                    <w:t xml:space="preserve">Para: </w:t>
+                  </w:r>
+                  <w:r>
+                    <w:rPr>
+                      <w:rFonts w:ascii="Comic Sans MS" w:hAnsi="Comic Sans MS"/>
+                      <w:b/>
+                      <w:bCs/>
+                      <w:sz w:val="20"/>
+                      <w:szCs w:val="20"/>
+                    </w:rPr>
+                    <w:t>contactar y hacer preguntas, comentarios o sugerencias</w:t>
+                  </w:r>
+                </w:p>
+              </w:txbxContent>
+            </v:textbox>
+          </v:rect>
+        </w:pict>
+      </w:r>
+      <w:r>
+        <w:rPr>
+          <w:noProof/>
+        </w:rPr>
+        <w:pict w14:anchorId="67E7F529">
+          <v:rect id="_x0000_s1045" style="position:absolute;margin-left:266.15pt;margin-top:301.2pt;width:241.8pt;height:114.6pt;z-index:251677696" fillcolor="#ff6" strokecolor="#f2f2f2 [3041]" strokeweight="3pt">
+            <v:shadow on="t" type="perspective" color="#7f5f00 [1607]" opacity=".5" offset="1pt" offset2="-1pt"/>
+            <v:textbox style="mso-next-textbox:#_x0000_s1045">
+              <w:txbxContent>
+                <w:p>
+                  <w:pPr>
+                    <w:rPr>
+                      <w:rFonts w:ascii="Comic Sans MS" w:hAnsi="Comic Sans MS"/>
+                      <w:b/>
+                      <w:bCs/>
+                      <w:sz w:val="20"/>
+                      <w:szCs w:val="20"/>
+                    </w:rPr>
+                  </w:pPr>
+                  <w:r>
+                    <w:rPr>
+                      <w:rFonts w:ascii="Comic Sans MS" w:hAnsi="Comic Sans MS"/>
+                      <w:b/>
+                      <w:bCs/>
+                      <w:sz w:val="20"/>
+                      <w:szCs w:val="20"/>
+                    </w:rPr>
+                    <w:t xml:space="preserve">Como: </w:t>
+                  </w:r>
+                  <w:r>
+                    <w:rPr>
+                      <w:rFonts w:ascii="Comic Sans MS" w:hAnsi="Comic Sans MS"/>
+                      <w:b/>
+                      <w:bCs/>
+                      <w:sz w:val="20"/>
+                      <w:szCs w:val="20"/>
+                    </w:rPr>
+                    <w:t>administrador</w:t>
+                  </w:r>
+                </w:p>
+                <w:p>
+                  <w:pPr>
+                    <w:rPr>
+                      <w:rFonts w:ascii="Comic Sans MS" w:hAnsi="Comic Sans MS"/>
+                      <w:b/>
+                      <w:bCs/>
+                      <w:sz w:val="20"/>
+                      <w:szCs w:val="20"/>
+                    </w:rPr>
+                  </w:pPr>
+                </w:p>
+                <w:p>
+                  <w:pPr>
+                    <w:rPr>
+                      <w:rFonts w:ascii="Comic Sans MS" w:hAnsi="Comic Sans MS"/>
+                      <w:b/>
+                      <w:bCs/>
+                      <w:sz w:val="20"/>
+                      <w:szCs w:val="20"/>
+                    </w:rPr>
+                  </w:pPr>
+                  <w:r>
+                    <w:rPr>
+                      <w:rFonts w:ascii="Comic Sans MS" w:hAnsi="Comic Sans MS"/>
+                      <w:b/>
+                      <w:bCs/>
+                      <w:sz w:val="20"/>
+                      <w:szCs w:val="20"/>
+                    </w:rPr>
+                    <w:t xml:space="preserve">Quiero: </w:t>
+                  </w:r>
+                  <w:r>
+                    <w:rPr>
+                      <w:rFonts w:ascii="Comic Sans MS" w:hAnsi="Comic Sans MS"/>
+                      <w:b/>
+                      <w:bCs/>
+                      <w:sz w:val="20"/>
+                      <w:szCs w:val="20"/>
+                    </w:rPr>
+                    <w:t>recibir una alerta de solicitud de mantenimiento ante algún error en la aplicación</w:t>
+                  </w:r>
+                </w:p>
+                <w:p>
+                  <w:pPr>
+                    <w:rPr>
+                      <w:rFonts w:ascii="Comic Sans MS" w:hAnsi="Comic Sans MS"/>
+                      <w:b/>
+                      <w:bCs/>
+                      <w:sz w:val="20"/>
+                      <w:szCs w:val="20"/>
+                    </w:rPr>
+                  </w:pPr>
+                </w:p>
+                <w:p>
+                  <w:pPr>
+                    <w:rPr>
+                      <w:rFonts w:ascii="Comic Sans MS" w:hAnsi="Comic Sans MS"/>
+                      <w:b/>
+                      <w:bCs/>
+                      <w:sz w:val="20"/>
+                      <w:szCs w:val="20"/>
+                    </w:rPr>
+                  </w:pPr>
+                  <w:r>
+                    <w:rPr>
+                      <w:rFonts w:ascii="Comic Sans MS" w:hAnsi="Comic Sans MS"/>
+                      <w:b/>
+                      <w:bCs/>
+                      <w:sz w:val="20"/>
+                      <w:szCs w:val="20"/>
+                    </w:rPr>
+                    <w:t xml:space="preserve">Para: </w:t>
+                  </w:r>
+                  <w:r>
+                    <w:rPr>
+                      <w:rFonts w:ascii="Comic Sans MS" w:hAnsi="Comic Sans MS"/>
+                      <w:b/>
+                      <w:bCs/>
+                      <w:sz w:val="20"/>
+                      <w:szCs w:val="20"/>
+                    </w:rPr>
+                    <w:t>asegurar el correcto funcionamiento</w:t>
+                  </w:r>
+                </w:p>
+                <w:p/>
+              </w:txbxContent>
+            </v:textbox>
+          </v:rect>
+        </w:pict>
+      </w:r>
+      <w:r>
+        <w:rPr>
+          <w:noProof/>
+        </w:rPr>
+        <w:pict w14:anchorId="67E7F529">
+          <v:rect id="_x0000_s1044" style="position:absolute;margin-left:19.55pt;margin-top:301.2pt;width:241.8pt;height:114.6pt;z-index:251676672" fillcolor="#ff6" strokecolor="#f2f2f2 [3041]" strokeweight="3pt">
+            <v:shadow on="t" type="perspective" color="#7f5f00 [1607]" opacity=".5" offset="1pt" offset2="-1pt"/>
+            <v:textbox style="mso-next-textbox:#_x0000_s1044">
+              <w:txbxContent>
+                <w:p>
+                  <w:pPr>
+                    <w:rPr>
+                      <w:rFonts w:ascii="Comic Sans MS" w:hAnsi="Comic Sans MS"/>
+                      <w:b/>
+                      <w:bCs/>
+                      <w:sz w:val="20"/>
+                      <w:szCs w:val="20"/>
+                    </w:rPr>
+                  </w:pPr>
+                  <w:r>
+                    <w:rPr>
+                      <w:rFonts w:ascii="Comic Sans MS" w:hAnsi="Comic Sans MS"/>
+                      <w:b/>
+                      <w:bCs/>
+                      <w:sz w:val="20"/>
+                      <w:szCs w:val="20"/>
+                    </w:rPr>
+                    <w:t xml:space="preserve">Como: </w:t>
+                  </w:r>
+                  <w:r>
+                    <w:rPr>
+                      <w:rFonts w:ascii="Comic Sans MS" w:hAnsi="Comic Sans MS"/>
+                      <w:b/>
+                      <w:bCs/>
+                      <w:sz w:val="20"/>
+                      <w:szCs w:val="20"/>
+                    </w:rPr>
+                    <w:t>administrador</w:t>
+                  </w:r>
+                </w:p>
+                <w:p>
+                  <w:pPr>
+                    <w:rPr>
+                      <w:rFonts w:ascii="Comic Sans MS" w:hAnsi="Comic Sans MS"/>
+                      <w:b/>
+                      <w:bCs/>
+                      <w:sz w:val="20"/>
+                      <w:szCs w:val="20"/>
+                    </w:rPr>
+                  </w:pPr>
+                </w:p>
+                <w:p>
+                  <w:pPr>
+                    <w:rPr>
+                      <w:rFonts w:ascii="Comic Sans MS" w:hAnsi="Comic Sans MS"/>
+                      <w:b/>
+                      <w:bCs/>
+                      <w:sz w:val="20"/>
+                      <w:szCs w:val="20"/>
+                    </w:rPr>
+                  </w:pPr>
+                  <w:r>
+                    <w:rPr>
+                      <w:rFonts w:ascii="Comic Sans MS" w:hAnsi="Comic Sans MS"/>
+                      <w:b/>
+                      <w:bCs/>
+                      <w:sz w:val="20"/>
+                      <w:szCs w:val="20"/>
+                    </w:rPr>
+                    <w:t xml:space="preserve">Quiero: </w:t>
+                  </w:r>
+                  <w:r>
+                    <w:rPr>
+                      <w:rFonts w:ascii="Comic Sans MS" w:hAnsi="Comic Sans MS"/>
+                      <w:b/>
+                      <w:bCs/>
+                      <w:sz w:val="20"/>
+                      <w:szCs w:val="20"/>
+                    </w:rPr>
+                    <w:t>generar un reporte del estado de la base de datos al servidor</w:t>
+                  </w:r>
+                </w:p>
+                <w:p>
+                  <w:pPr>
+                    <w:rPr>
+                      <w:rFonts w:ascii="Comic Sans MS" w:hAnsi="Comic Sans MS"/>
+                      <w:b/>
+                      <w:bCs/>
+                      <w:sz w:val="20"/>
+                      <w:szCs w:val="20"/>
+                    </w:rPr>
+                  </w:pPr>
+                </w:p>
+                <w:p>
+                  <w:pPr>
+                    <w:rPr>
+                      <w:rFonts w:ascii="Comic Sans MS" w:hAnsi="Comic Sans MS"/>
+                      <w:b/>
+                      <w:bCs/>
+                      <w:sz w:val="20"/>
+                      <w:szCs w:val="20"/>
+                    </w:rPr>
+                  </w:pPr>
+                  <w:r>
+                    <w:rPr>
+                      <w:rFonts w:ascii="Comic Sans MS" w:hAnsi="Comic Sans MS"/>
+                      <w:b/>
+                      <w:bCs/>
+                      <w:sz w:val="20"/>
+                      <w:szCs w:val="20"/>
+                    </w:rPr>
+                    <w:t xml:space="preserve">Para: </w:t>
+                  </w:r>
+                  <w:r>
+                    <w:rPr>
+                      <w:rFonts w:ascii="Comic Sans MS" w:hAnsi="Comic Sans MS"/>
+                      <w:b/>
+                      <w:bCs/>
+                      <w:sz w:val="20"/>
+                      <w:szCs w:val="20"/>
+                    </w:rPr>
+                    <w:t>confirmar el buen funcionamiento y tener trazabilidad antes de modificar</w:t>
+                  </w:r>
+                </w:p>
+              </w:txbxContent>
+            </v:textbox>
+          </v:rect>
+        </w:pict>
+      </w:r>
+      <w:r>
+        <w:rPr>
+          <w:noProof/>
+        </w:rPr>
+        <w:pict w14:anchorId="67E7F529">
+          <v:rect id="_x0000_s1043" style="position:absolute;margin-left:265.85pt;margin-top:164.1pt;width:241.8pt;height:114.6pt;z-index:251675648" fillcolor="#ff6" strokecolor="#f2f2f2 [3041]" strokeweight="3pt">
+            <v:shadow on="t" type="perspective" color="#7f5f00 [1607]" opacity=".5" offset="1pt" offset2="-1pt"/>
+            <v:textbox style="mso-next-textbox:#_x0000_s1043">
+              <w:txbxContent>
+                <w:p>
+                  <w:pPr>
+                    <w:rPr>
+                      <w:rFonts w:ascii="Comic Sans MS" w:hAnsi="Comic Sans MS"/>
+                      <w:b/>
+                      <w:bCs/>
+                      <w:sz w:val="20"/>
+                      <w:szCs w:val="20"/>
+                    </w:rPr>
+                  </w:pPr>
+                  <w:r>
+                    <w:rPr>
+                      <w:rFonts w:ascii="Comic Sans MS" w:hAnsi="Comic Sans MS"/>
+                      <w:b/>
+                      <w:bCs/>
+                      <w:sz w:val="20"/>
+                      <w:szCs w:val="20"/>
+                    </w:rPr>
+                    <w:t xml:space="preserve">Como: </w:t>
+                  </w:r>
+                  <w:r>
+                    <w:rPr>
+                      <w:rFonts w:ascii="Comic Sans MS" w:hAnsi="Comic Sans MS"/>
+                      <w:b/>
+                      <w:bCs/>
+                      <w:sz w:val="20"/>
+                      <w:szCs w:val="20"/>
+                    </w:rPr>
+                    <w:t>administrador</w:t>
+                  </w:r>
+                </w:p>
+                <w:p>
+                  <w:pPr>
+                    <w:rPr>
+                      <w:rFonts w:ascii="Comic Sans MS" w:hAnsi="Comic Sans MS"/>
+                      <w:b/>
+                      <w:bCs/>
+                      <w:sz w:val="20"/>
+                      <w:szCs w:val="20"/>
+                    </w:rPr>
+                  </w:pPr>
+                </w:p>
+                <w:p>
+                  <w:pPr>
+                    <w:rPr>
+                      <w:rFonts w:ascii="Comic Sans MS" w:hAnsi="Comic Sans MS"/>
+                      <w:b/>
+                      <w:bCs/>
+                      <w:sz w:val="20"/>
+                      <w:szCs w:val="20"/>
+                    </w:rPr>
+                  </w:pPr>
+                  <w:r>
+                    <w:rPr>
+                      <w:rFonts w:ascii="Comic Sans MS" w:hAnsi="Comic Sans MS"/>
+                      <w:b/>
+                      <w:bCs/>
+                      <w:sz w:val="20"/>
+                      <w:szCs w:val="20"/>
+                    </w:rPr>
+                    <w:t xml:space="preserve">Quiero: </w:t>
+                  </w:r>
+                  <w:r>
+                    <w:rPr>
+                      <w:rFonts w:ascii="Comic Sans MS" w:hAnsi="Comic Sans MS"/>
+                      <w:b/>
+                      <w:bCs/>
+                      <w:sz w:val="20"/>
+                      <w:szCs w:val="20"/>
+                    </w:rPr>
+                    <w:t xml:space="preserve">recibir una notificación cuando se intente acceder y falle el </w:t>
+                  </w:r>
+                  <w:proofErr w:type="spellStart"/>
+                  <w:r>
+                    <w:rPr>
+                      <w:rFonts w:ascii="Comic Sans MS" w:hAnsi="Comic Sans MS"/>
+                      <w:b/>
+                      <w:bCs/>
+                      <w:sz w:val="20"/>
+                      <w:szCs w:val="20"/>
+                    </w:rPr>
+                    <w:t>login</w:t>
+                  </w:r>
+                  <w:proofErr w:type="spellEnd"/>
+                </w:p>
+                <w:p>
+                  <w:pPr>
+                    <w:rPr>
+                      <w:rFonts w:ascii="Comic Sans MS" w:hAnsi="Comic Sans MS"/>
+                      <w:b/>
+                      <w:bCs/>
+                      <w:sz w:val="20"/>
+                      <w:szCs w:val="20"/>
+                    </w:rPr>
+                  </w:pPr>
+                </w:p>
+                <w:p>
+                  <w:pPr>
+                    <w:rPr>
+                      <w:rFonts w:ascii="Comic Sans MS" w:hAnsi="Comic Sans MS"/>
+                      <w:b/>
+                      <w:bCs/>
+                      <w:sz w:val="20"/>
+                      <w:szCs w:val="20"/>
+                    </w:rPr>
+                  </w:pPr>
+                  <w:r>
+                    <w:rPr>
+                      <w:rFonts w:ascii="Comic Sans MS" w:hAnsi="Comic Sans MS"/>
+                      <w:b/>
+                      <w:bCs/>
+                      <w:sz w:val="20"/>
+                      <w:szCs w:val="20"/>
+                    </w:rPr>
+                    <w:t xml:space="preserve">Para: </w:t>
+                  </w:r>
+                  <w:r>
+                    <w:rPr>
+                      <w:rFonts w:ascii="Comic Sans MS" w:hAnsi="Comic Sans MS"/>
+                      <w:b/>
+                      <w:bCs/>
+                      <w:sz w:val="20"/>
+                      <w:szCs w:val="20"/>
+                    </w:rPr>
+                    <w:t>prevenir los intentos de acceso no autorizados por terceros</w:t>
+                  </w:r>
+                </w:p>
+                <w:p/>
+              </w:txbxContent>
+            </v:textbox>
+          </v:rect>
+        </w:pict>
+      </w:r>
+      <w:r>
+        <w:rPr>
+          <w:noProof/>
+        </w:rPr>
+        <w:pict w14:anchorId="67E7F529">
+          <v:rect id="_x0000_s1042" style="position:absolute;margin-left:19.25pt;margin-top:164.1pt;width:241.8pt;height:114.6pt;z-index:251674624" fillcolor="#ff6" strokecolor="#f2f2f2 [3041]" strokeweight="3pt">
+            <v:shadow on="t" type="perspective" color="#7f5f00 [1607]" opacity=".5" offset="1pt" offset2="-1pt"/>
+            <v:textbox style="mso-next-textbox:#_x0000_s1042">
+              <w:txbxContent>
+                <w:p>
+                  <w:pPr>
+                    <w:rPr>
+                      <w:rFonts w:ascii="Comic Sans MS" w:hAnsi="Comic Sans MS"/>
+                      <w:b/>
+                      <w:bCs/>
+                      <w:sz w:val="20"/>
+                      <w:szCs w:val="20"/>
+                    </w:rPr>
+                  </w:pPr>
+                  <w:r>
+                    <w:rPr>
+                      <w:rFonts w:ascii="Comic Sans MS" w:hAnsi="Comic Sans MS"/>
+                      <w:b/>
+                      <w:bCs/>
+                      <w:sz w:val="20"/>
+                      <w:szCs w:val="20"/>
+                    </w:rPr>
+                    <w:t xml:space="preserve">Como: </w:t>
+                  </w:r>
+                  <w:r>
+                    <w:rPr>
+                      <w:rFonts w:ascii="Comic Sans MS" w:hAnsi="Comic Sans MS"/>
+                      <w:b/>
+                      <w:bCs/>
+                      <w:sz w:val="20"/>
+                      <w:szCs w:val="20"/>
+                    </w:rPr>
+                    <w:t>administrador</w:t>
+                  </w:r>
+                </w:p>
+                <w:p>
+                  <w:pPr>
+                    <w:rPr>
+                      <w:rFonts w:ascii="Comic Sans MS" w:hAnsi="Comic Sans MS"/>
+                      <w:b/>
+                      <w:bCs/>
+                      <w:sz w:val="20"/>
+                      <w:szCs w:val="20"/>
+                    </w:rPr>
+                  </w:pPr>
+                </w:p>
+                <w:p>
+                  <w:pPr>
+                    <w:rPr>
+                      <w:rFonts w:ascii="Comic Sans MS" w:hAnsi="Comic Sans MS"/>
+                      <w:b/>
+                      <w:bCs/>
+                      <w:sz w:val="20"/>
+                      <w:szCs w:val="20"/>
+                    </w:rPr>
+                  </w:pPr>
+                  <w:r>
+                    <w:rPr>
+                      <w:rFonts w:ascii="Comic Sans MS" w:hAnsi="Comic Sans MS"/>
+                      <w:b/>
+                      <w:bCs/>
+                      <w:sz w:val="20"/>
+                      <w:szCs w:val="20"/>
+                    </w:rPr>
+                    <w:t xml:space="preserve">Quiero: </w:t>
+                  </w:r>
+                  <w:r>
+                    <w:rPr>
+                      <w:rFonts w:ascii="Comic Sans MS" w:hAnsi="Comic Sans MS"/>
+                      <w:b/>
+                      <w:bCs/>
+                      <w:sz w:val="20"/>
+                      <w:szCs w:val="20"/>
+                    </w:rPr>
+                    <w:t>poder s</w:t>
+                  </w:r>
+                  <w:r>
+                    <w:rPr>
+                      <w:rFonts w:ascii="Comic Sans MS" w:hAnsi="Comic Sans MS"/>
+                      <w:b/>
+                      <w:bCs/>
+                      <w:sz w:val="20"/>
+                      <w:szCs w:val="20"/>
+                    </w:rPr>
+                    <w:t xml:space="preserve">olicitar contraseña de </w:t>
+                  </w:r>
+                  <w:proofErr w:type="spellStart"/>
+                  <w:r>
+                    <w:rPr>
+                      <w:rFonts w:ascii="Comic Sans MS" w:hAnsi="Comic Sans MS"/>
+                      <w:b/>
+                      <w:bCs/>
+                      <w:sz w:val="20"/>
+                      <w:szCs w:val="20"/>
+                    </w:rPr>
+                    <w:t>login</w:t>
+                  </w:r>
+                  <w:proofErr w:type="spellEnd"/>
+                  <w:r>
+                    <w:rPr>
+                      <w:rFonts w:ascii="Comic Sans MS" w:hAnsi="Comic Sans MS"/>
+                      <w:b/>
+                      <w:bCs/>
+                      <w:sz w:val="20"/>
+                      <w:szCs w:val="20"/>
+                    </w:rPr>
+                    <w:t xml:space="preserve"> en caso de olvido</w:t>
+                  </w:r>
+                </w:p>
+                <w:p>
+                  <w:pPr>
+                    <w:rPr>
+                      <w:rFonts w:ascii="Comic Sans MS" w:hAnsi="Comic Sans MS"/>
+                      <w:b/>
+                      <w:bCs/>
+                      <w:sz w:val="20"/>
+                      <w:szCs w:val="20"/>
+                    </w:rPr>
+                  </w:pPr>
+                </w:p>
+                <w:p>
+                  <w:pPr>
+                    <w:rPr>
+                      <w:rFonts w:ascii="Comic Sans MS" w:hAnsi="Comic Sans MS"/>
+                      <w:b/>
+                      <w:bCs/>
+                      <w:sz w:val="20"/>
+                      <w:szCs w:val="20"/>
+                    </w:rPr>
+                  </w:pPr>
+                  <w:r>
+                    <w:rPr>
+                      <w:rFonts w:ascii="Comic Sans MS" w:hAnsi="Comic Sans MS"/>
+                      <w:b/>
+                      <w:bCs/>
+                      <w:sz w:val="20"/>
+                      <w:szCs w:val="20"/>
+                    </w:rPr>
+                    <w:t xml:space="preserve">Para: </w:t>
+                  </w:r>
+                  <w:r>
+                    <w:rPr>
+                      <w:rFonts w:ascii="Comic Sans MS" w:hAnsi="Comic Sans MS"/>
+                      <w:b/>
+                      <w:bCs/>
+                      <w:sz w:val="20"/>
+                      <w:szCs w:val="20"/>
+                    </w:rPr>
+                    <w:t>recuperar el acceso con rol de administrador a la aplicación</w:t>
+                  </w:r>
+                </w:p>
+              </w:txbxContent>
+            </v:textbox>
+          </v:rect>
+        </w:pict>
+      </w:r>
+      <w:r>
+        <w:rPr>
+          <w:noProof/>
+        </w:rPr>
+        <w:pict w14:anchorId="67E7F529">
+          <v:rect id="_x0000_s1041" style="position:absolute;margin-left:265.55pt;margin-top:30.15pt;width:241.8pt;height:114.6pt;z-index:251673600" fillcolor="#ff6" strokecolor="#f2f2f2 [3041]" strokeweight="3pt">
+            <v:shadow on="t" type="perspective" color="#7f5f00 [1607]" opacity=".5" offset="1pt" offset2="-1pt"/>
+            <v:textbox style="mso-next-textbox:#_x0000_s1041">
+              <w:txbxContent>
+                <w:p>
+                  <w:pPr>
+                    <w:rPr>
+                      <w:rFonts w:ascii="Comic Sans MS" w:hAnsi="Comic Sans MS"/>
+                      <w:b/>
+                      <w:bCs/>
+                      <w:sz w:val="20"/>
+                      <w:szCs w:val="20"/>
+                    </w:rPr>
+                  </w:pPr>
+                  <w:r>
+                    <w:rPr>
+                      <w:rFonts w:ascii="Comic Sans MS" w:hAnsi="Comic Sans MS"/>
+                      <w:b/>
+                      <w:bCs/>
+                      <w:sz w:val="20"/>
+                      <w:szCs w:val="20"/>
+                    </w:rPr>
+                    <w:t xml:space="preserve">Como: </w:t>
+                  </w:r>
+                  <w:r>
+                    <w:rPr>
+                      <w:rFonts w:ascii="Comic Sans MS" w:hAnsi="Comic Sans MS"/>
+                      <w:b/>
+                      <w:bCs/>
+                      <w:sz w:val="20"/>
+                      <w:szCs w:val="20"/>
+                    </w:rPr>
+                    <w:t>usuario</w:t>
+                  </w:r>
+                </w:p>
+                <w:p>
+                  <w:pPr>
+                    <w:rPr>
+                      <w:rFonts w:ascii="Comic Sans MS" w:hAnsi="Comic Sans MS"/>
+                      <w:b/>
+                      <w:bCs/>
+                      <w:sz w:val="20"/>
+                      <w:szCs w:val="20"/>
+                    </w:rPr>
+                  </w:pPr>
+                </w:p>
+                <w:p>
+                  <w:pPr>
+                    <w:rPr>
+                      <w:rFonts w:ascii="Comic Sans MS" w:hAnsi="Comic Sans MS"/>
+                      <w:b/>
+                      <w:bCs/>
+                      <w:sz w:val="20"/>
+                      <w:szCs w:val="20"/>
+                    </w:rPr>
+                  </w:pPr>
+                  <w:r>
+                    <w:rPr>
+                      <w:rFonts w:ascii="Comic Sans MS" w:hAnsi="Comic Sans MS"/>
+                      <w:b/>
+                      <w:bCs/>
+                      <w:sz w:val="20"/>
+                      <w:szCs w:val="20"/>
+                    </w:rPr>
+                    <w:t xml:space="preserve">Quiero: </w:t>
+                  </w:r>
+                  <w:r>
+                    <w:rPr>
+                      <w:rFonts w:ascii="Comic Sans MS" w:hAnsi="Comic Sans MS"/>
+                      <w:b/>
+                      <w:bCs/>
+                      <w:sz w:val="20"/>
+                      <w:szCs w:val="20"/>
+                    </w:rPr>
+                    <w:t>ver fotos y descripciones de los animales disponibles para apadrinar</w:t>
+                  </w:r>
+                </w:p>
+                <w:p>
+                  <w:pPr>
+                    <w:rPr>
+                      <w:rFonts w:ascii="Comic Sans MS" w:hAnsi="Comic Sans MS"/>
+                      <w:b/>
+                      <w:bCs/>
+                      <w:sz w:val="20"/>
+                      <w:szCs w:val="20"/>
+                    </w:rPr>
+                  </w:pPr>
+                </w:p>
+                <w:p>
+                  <w:pPr>
+                    <w:rPr>
+                      <w:rFonts w:ascii="Comic Sans MS" w:hAnsi="Comic Sans MS"/>
+                      <w:b/>
+                      <w:bCs/>
+                      <w:sz w:val="20"/>
+                      <w:szCs w:val="20"/>
+                    </w:rPr>
+                  </w:pPr>
+                  <w:r>
+                    <w:rPr>
+                      <w:rFonts w:ascii="Comic Sans MS" w:hAnsi="Comic Sans MS"/>
+                      <w:b/>
+                      <w:bCs/>
+                      <w:sz w:val="20"/>
+                      <w:szCs w:val="20"/>
+                    </w:rPr>
+                    <w:t xml:space="preserve">Para: </w:t>
+                  </w:r>
+                  <w:r>
+                    <w:rPr>
+                      <w:rFonts w:ascii="Comic Sans MS" w:hAnsi="Comic Sans MS"/>
+                      <w:b/>
+                      <w:bCs/>
+                      <w:sz w:val="20"/>
+                      <w:szCs w:val="20"/>
+                    </w:rPr>
+                    <w:t>conocer en que se invierte el apadrinamiento</w:t>
+                  </w:r>
+                </w:p>
+                <w:p/>
+              </w:txbxContent>
+            </v:textbox>
+          </v:rect>
+        </w:pict>
+      </w:r>
+      <w:r>
+        <w:rPr>
+          <w:noProof/>
+        </w:rPr>
+        <w:pict w14:anchorId="67E7F529">
+          <v:rect id="_x0000_s1040" style="position:absolute;margin-left:18.95pt;margin-top:30.15pt;width:241.8pt;height:114.6pt;z-index:251672576" fillcolor="#ff6" strokecolor="#f2f2f2 [3041]" strokeweight="3pt">
+            <v:shadow on="t" type="perspective" color="#7f5f00 [1607]" opacity=".5" offset="1pt" offset2="-1pt"/>
+            <v:textbox style="mso-next-textbox:#_x0000_s1040">
+              <w:txbxContent>
+                <w:p>
+                  <w:pPr>
+                    <w:rPr>
+                      <w:rFonts w:ascii="Comic Sans MS" w:hAnsi="Comic Sans MS"/>
+                      <w:b/>
+                      <w:bCs/>
+                      <w:sz w:val="20"/>
+                      <w:szCs w:val="20"/>
+                    </w:rPr>
+                  </w:pPr>
+                  <w:r>
+                    <w:rPr>
+                      <w:rFonts w:ascii="Comic Sans MS" w:hAnsi="Comic Sans MS"/>
+                      <w:b/>
+                      <w:bCs/>
+                      <w:sz w:val="20"/>
+                      <w:szCs w:val="20"/>
+                    </w:rPr>
+                    <w:t xml:space="preserve">Como: </w:t>
+                  </w:r>
+                  <w:r>
+                    <w:rPr>
+                      <w:rFonts w:ascii="Comic Sans MS" w:hAnsi="Comic Sans MS"/>
+                      <w:b/>
+                      <w:bCs/>
+                      <w:sz w:val="20"/>
+                      <w:szCs w:val="20"/>
+                    </w:rPr>
+                    <w:t>usuario</w:t>
+                  </w:r>
+                </w:p>
+                <w:p>
+                  <w:pPr>
+                    <w:rPr>
+                      <w:rFonts w:ascii="Comic Sans MS" w:hAnsi="Comic Sans MS"/>
+                      <w:b/>
+                      <w:bCs/>
+                      <w:sz w:val="20"/>
+                      <w:szCs w:val="20"/>
+                    </w:rPr>
+                  </w:pPr>
+                </w:p>
+                <w:p>
+                  <w:pPr>
+                    <w:rPr>
+                      <w:rFonts w:ascii="Comic Sans MS" w:hAnsi="Comic Sans MS"/>
+                      <w:b/>
+                      <w:bCs/>
+                      <w:sz w:val="20"/>
+                      <w:szCs w:val="20"/>
+                    </w:rPr>
+                  </w:pPr>
+                  <w:r>
+                    <w:rPr>
+                      <w:rFonts w:ascii="Comic Sans MS" w:hAnsi="Comic Sans MS"/>
+                      <w:b/>
+                      <w:bCs/>
+                      <w:sz w:val="20"/>
+                      <w:szCs w:val="20"/>
+                    </w:rPr>
+                    <w:t xml:space="preserve">Quiero: </w:t>
+                  </w:r>
+                  <w:r>
+                    <w:rPr>
+                      <w:rFonts w:ascii="Comic Sans MS" w:hAnsi="Comic Sans MS"/>
+                      <w:b/>
+                      <w:bCs/>
+                      <w:sz w:val="20"/>
+                      <w:szCs w:val="20"/>
+                    </w:rPr>
+                    <w:t>recibir confirmación de solicitud de apadrinamiento por correo electrónico</w:t>
+                  </w:r>
+                </w:p>
+                <w:p>
+                  <w:pPr>
+                    <w:rPr>
+                      <w:rFonts w:ascii="Comic Sans MS" w:hAnsi="Comic Sans MS"/>
+                      <w:b/>
+                      <w:bCs/>
+                      <w:sz w:val="20"/>
+                      <w:szCs w:val="20"/>
+                    </w:rPr>
+                  </w:pPr>
+                </w:p>
+                <w:p>
+                  <w:pPr>
+                    <w:rPr>
+                      <w:rFonts w:ascii="Comic Sans MS" w:hAnsi="Comic Sans MS"/>
+                      <w:b/>
+                      <w:bCs/>
+                      <w:sz w:val="20"/>
+                      <w:szCs w:val="20"/>
+                    </w:rPr>
+                  </w:pPr>
+                  <w:r>
+                    <w:rPr>
+                      <w:rFonts w:ascii="Comic Sans MS" w:hAnsi="Comic Sans MS"/>
+                      <w:b/>
+                      <w:bCs/>
+                      <w:sz w:val="20"/>
+                      <w:szCs w:val="20"/>
+                    </w:rPr>
+                    <w:t xml:space="preserve">Para: </w:t>
+                  </w:r>
+                  <w:r>
+                    <w:rPr>
+                      <w:rFonts w:ascii="Comic Sans MS" w:hAnsi="Comic Sans MS"/>
+                      <w:b/>
+                      <w:bCs/>
+                      <w:sz w:val="20"/>
+                      <w:szCs w:val="20"/>
+                    </w:rPr>
+                    <w:t>estar seguro de que mi solicitud se radicó correctamente</w:t>
+                  </w:r>
+                </w:p>
+              </w:txbxContent>
+            </v:textbox>
+          </v:rect>
+        </w:pict>
+      </w:r>
+      <w:r>
+        <w:rPr>
+          <w:noProof/>
+        </w:rPr>
+        <w:pict w14:anchorId="67E7F529">
+          <v:rect id="_x0000_s1047" style="position:absolute;margin-left:266.45pt;margin-top:441.45pt;width:241.8pt;height:114.6pt;z-index:251679744" fillcolor="#ff6" strokecolor="#f2f2f2 [3041]" strokeweight="3pt">
+            <v:shadow on="t" type="perspective" color="#7f5f00 [1607]" opacity=".5" offset="1pt" offset2="-1pt"/>
+            <v:textbox style="mso-next-textbox:#_x0000_s1047">
+              <w:txbxContent>
+                <w:p>
+                  <w:pPr>
+                    <w:rPr>
+                      <w:rFonts w:ascii="Comic Sans MS" w:hAnsi="Comic Sans MS"/>
+                      <w:b/>
+                      <w:bCs/>
+                      <w:sz w:val="20"/>
+                      <w:szCs w:val="20"/>
+                    </w:rPr>
+                  </w:pPr>
+                  <w:r>
+                    <w:rPr>
+                      <w:rFonts w:ascii="Comic Sans MS" w:hAnsi="Comic Sans MS"/>
+                      <w:b/>
+                      <w:bCs/>
+                      <w:sz w:val="20"/>
+                      <w:szCs w:val="20"/>
+                    </w:rPr>
+                    <w:t xml:space="preserve">Como: </w:t>
+                  </w:r>
+                  <w:r>
+                    <w:rPr>
+                      <w:rFonts w:ascii="Comic Sans MS" w:hAnsi="Comic Sans MS"/>
+                      <w:b/>
+                      <w:bCs/>
+                      <w:sz w:val="20"/>
+                      <w:szCs w:val="20"/>
+                    </w:rPr>
+                    <w:t>particular</w:t>
+                  </w:r>
+                </w:p>
+                <w:p>
+                  <w:pPr>
+                    <w:rPr>
+                      <w:rFonts w:ascii="Comic Sans MS" w:hAnsi="Comic Sans MS"/>
+                      <w:b/>
+                      <w:bCs/>
+                      <w:sz w:val="20"/>
+                      <w:szCs w:val="20"/>
+                    </w:rPr>
+                  </w:pPr>
+                </w:p>
+                <w:p>
+                  <w:pPr>
+                    <w:rPr>
+                      <w:rFonts w:ascii="Comic Sans MS" w:hAnsi="Comic Sans MS"/>
+                      <w:b/>
+                      <w:bCs/>
+                      <w:sz w:val="20"/>
+                      <w:szCs w:val="20"/>
+                    </w:rPr>
+                  </w:pPr>
+                  <w:r>
+                    <w:rPr>
+                      <w:rFonts w:ascii="Comic Sans MS" w:hAnsi="Comic Sans MS"/>
+                      <w:b/>
+                      <w:bCs/>
+                      <w:sz w:val="20"/>
+                      <w:szCs w:val="20"/>
+                    </w:rPr>
+                    <w:t xml:space="preserve">Quiero: </w:t>
+                  </w:r>
+                  <w:r>
+                    <w:rPr>
+                      <w:rFonts w:ascii="Comic Sans MS" w:hAnsi="Comic Sans MS"/>
+                      <w:b/>
+                      <w:bCs/>
+                      <w:sz w:val="20"/>
+                      <w:szCs w:val="20"/>
+                    </w:rPr>
+                    <w:t>solicitar contacto en caso de que lo requiera</w:t>
+                  </w:r>
+                </w:p>
+                <w:p>
+                  <w:pPr>
+                    <w:rPr>
+                      <w:rFonts w:ascii="Comic Sans MS" w:hAnsi="Comic Sans MS"/>
+                      <w:b/>
+                      <w:bCs/>
+                      <w:sz w:val="20"/>
+                      <w:szCs w:val="20"/>
+                    </w:rPr>
+                  </w:pPr>
+                </w:p>
+                <w:p>
+                  <w:pPr>
+                    <w:rPr>
+                      <w:rFonts w:ascii="Comic Sans MS" w:hAnsi="Comic Sans MS"/>
+                      <w:b/>
+                      <w:bCs/>
+                      <w:sz w:val="20"/>
+                      <w:szCs w:val="20"/>
+                    </w:rPr>
+                  </w:pPr>
+                  <w:r>
+                    <w:rPr>
+                      <w:rFonts w:ascii="Comic Sans MS" w:hAnsi="Comic Sans MS"/>
+                      <w:b/>
+                      <w:bCs/>
+                      <w:sz w:val="20"/>
+                      <w:szCs w:val="20"/>
+                    </w:rPr>
+                    <w:t xml:space="preserve">Para: </w:t>
+                  </w:r>
+                  <w:r>
+                    <w:rPr>
+                      <w:rFonts w:ascii="Comic Sans MS" w:hAnsi="Comic Sans MS"/>
+                      <w:b/>
+                      <w:bCs/>
+                      <w:sz w:val="20"/>
+                      <w:szCs w:val="20"/>
+                    </w:rPr>
+                    <w:t>solucionar dudas e inquietudes que pueda tener</w:t>
+                  </w:r>
+                  <w:r>
+                    <w:rPr>
+                      <w:rFonts w:ascii="Comic Sans MS" w:hAnsi="Comic Sans MS"/>
+                      <w:b/>
+                      <w:bCs/>
+                      <w:sz w:val="20"/>
+                      <w:szCs w:val="20"/>
+                    </w:rPr>
+                    <w:t xml:space="preserve"> sobre la aplicación</w:t>
+                  </w:r>
+                </w:p>
+                <w:p/>
+              </w:txbxContent>
+            </v:textbox>
+          </v:rect>
+        </w:pict>
+      </w:r>
+      <w:r>
+        <w:br w:type="page"/>
+      </w:r>
     </w:p>
     <w:p>
       <w:pPr>
@@ -579,6 +3071,31 @@
           <w:b/>
           <w:bCs/>
         </w:rPr>
+        <w:lastRenderedPageBreak/>
+        <w:t>Línea de Tiempo</w:t>
+      </w:r>
+      <w:r>
+        <w:t xml:space="preserve"> </w:t>
+      </w:r>
+    </w:p>
+    <w:p>
+      <w:pPr>
+        <w:jc w:val="both"/>
+        <w:rPr>
+          <w:b/>
+          <w:bCs/>
+        </w:rPr>
+      </w:pPr>
+    </w:p>
+    <w:p>
+      <w:pPr>
+        <w:jc w:val="both"/>
+      </w:pPr>
+      <w:r>
+        <w:rPr>
+          <w:b/>
+          <w:bCs/>
+        </w:rPr>
         <w:t xml:space="preserve">Sprint 1: </w:t>
       </w:r>
       <w:r>
@@ -627,10 +3144,7 @@
         <w:jc w:val="both"/>
       </w:pPr>
       <w:r>
-        <w:t xml:space="preserve">    • Creación del </w:t>
-      </w:r>
-      <w:r>
-        <w:t>Backlog</w:t>
+        <w:t xml:space="preserve">    • Creación del Backlog</w:t>
       </w:r>
     </w:p>
     <w:p>
@@ -641,10 +3155,7 @@
         <w:t xml:space="preserve">    • </w:t>
       </w:r>
       <w:r>
-        <w:t>Creación de los diagramas de casos de usos</w:t>
-      </w:r>
-      <w:r>
-        <w:t xml:space="preserve"> </w:t>
+        <w:t xml:space="preserve">Creación de los diagramas de casos de usos </w:t>
       </w:r>
     </w:p>
     <w:p>
@@ -802,14 +3313,83 @@
           <w:i/>
           <w:iCs/>
         </w:rPr>
-        <w:t>2021</w:t>
+        <w:t>2021-09-19</w:t>
+      </w:r>
+    </w:p>
+    <w:p>
+      <w:pPr>
+        <w:jc w:val="both"/>
+      </w:pPr>
+      <w:r>
+        <w:rPr>
+          <w:b/>
+          <w:bCs/>
+        </w:rPr>
+        <w:t>Sprint 4:</w:t>
+      </w:r>
+      <w:r>
+        <w:t xml:space="preserve"> </w:t>
+      </w:r>
+      <w:r>
+        <w:tab/>
+      </w:r>
+      <w:r>
+        <w:tab/>
+      </w:r>
+      <w:r>
+        <w:tab/>
+      </w:r>
+      <w:r>
+        <w:tab/>
+      </w:r>
+      <w:r>
+        <w:tab/>
+      </w:r>
+      <w:r>
+        <w:tab/>
+      </w:r>
+      <w:r>
+        <w:tab/>
+      </w:r>
+      <w:r>
+        <w:tab/>
+      </w:r>
+      <w:r>
+        <w:tab/>
+      </w:r>
+      <w:r>
+        <w:tab/>
+      </w:r>
+      <w:r>
+        <w:tab/>
       </w:r>
       <w:r>
         <w:rPr>
           <w:i/>
           <w:iCs/>
         </w:rPr>
-        <w:t>-09-19</w:t>
+        <w:t>2021-</w:t>
+      </w:r>
+      <w:r>
+        <w:rPr>
+          <w:i/>
+          <w:iCs/>
+        </w:rPr>
+        <w:t>10</w:t>
+      </w:r>
+      <w:r>
+        <w:rPr>
+          <w:i/>
+          <w:iCs/>
+        </w:rPr>
+        <w:t>-</w:t>
+      </w:r>
+      <w:r>
+        <w:rPr>
+          <w:i/>
+          <w:iCs/>
+        </w:rPr>
+        <w:t>03</w:t>
       </w:r>
     </w:p>
     <w:p>
@@ -821,97 +3401,7 @@
           <w:b/>
           <w:bCs/>
         </w:rPr>
-        <w:t>Sprint 4:</w:t>
-      </w:r>
-      <w:r>
-        <w:t xml:space="preserve"> </w:t>
-      </w:r>
-      <w:r>
-        <w:tab/>
-      </w:r>
-      <w:r>
-        <w:tab/>
-      </w:r>
-      <w:r>
-        <w:tab/>
-      </w:r>
-      <w:r>
-        <w:tab/>
-      </w:r>
-      <w:r>
-        <w:tab/>
-      </w:r>
-      <w:r>
-        <w:tab/>
-      </w:r>
-      <w:r>
-        <w:tab/>
-      </w:r>
-      <w:r>
-        <w:tab/>
-      </w:r>
-      <w:r>
-        <w:tab/>
-      </w:r>
-      <w:r>
-        <w:tab/>
-      </w:r>
-      <w:r>
-        <w:tab/>
-      </w:r>
-      <w:r>
-        <w:rPr>
-          <w:i/>
-          <w:iCs/>
-        </w:rPr>
-        <w:t>2021</w:t>
-      </w:r>
-      <w:r>
-        <w:rPr>
-          <w:i/>
-          <w:iCs/>
-        </w:rPr>
-        <w:t>-</w:t>
-      </w:r>
-      <w:r>
-        <w:rPr>
-          <w:i/>
-          <w:iCs/>
-        </w:rPr>
-        <w:t>10</w:t>
-      </w:r>
-      <w:r>
-        <w:rPr>
-          <w:i/>
-          <w:iCs/>
-        </w:rPr>
-        <w:t>-</w:t>
-      </w:r>
-      <w:r>
-        <w:rPr>
-          <w:i/>
-          <w:iCs/>
-        </w:rPr>
-        <w:t>03</w:t>
-      </w:r>
-    </w:p>
-    <w:p>
-      <w:pPr>
-        <w:jc w:val="both"/>
-      </w:pPr>
-      <w:r>
-        <w:rPr>
-          <w:b/>
-          <w:bCs/>
-        </w:rPr>
-        <w:t>Sprint 5:</w:t>
-      </w:r>
-      <w:r>
-        <w:rPr>
-          <w:b/>
-          <w:bCs/>
-        </w:rPr>
-        <w:t xml:space="preserve"> </w:t>
+        <w:t xml:space="preserve">Sprint 5: </w:t>
       </w:r>
       <w:r>
         <w:rPr>
@@ -1037,13 +3527,6 @@
       <w:pPr>
         <w:jc w:val="center"/>
         <w:rPr>
-          <w:rFonts w:ascii="Times New Roman" w:eastAsia="Times New Roman" w:hAnsi="Times New Roman" w:cs="Times New Roman"/>
-          <w:sz w:val="32"/>
-          <w:szCs w:val="32"/>
-        </w:rPr>
-      </w:pPr>
-      <w:r>
-        <w:rPr>
           <w:rFonts w:eastAsia="Times New Roman"/>
           <w:b/>
           <w:bCs/>
@@ -1052,13 +3535,41 @@
           <w:szCs w:val="28"/>
           <w:u w:val="single"/>
         </w:rPr>
+      </w:pPr>
+    </w:p>
+    <w:p>
+      <w:pPr>
+        <w:jc w:val="center"/>
+        <w:rPr>
+          <w:rFonts w:eastAsia="Times New Roman"/>
+          <w:b/>
+          <w:bCs/>
+          <w:color w:val="000000"/>
+          <w:sz w:val="28"/>
+          <w:szCs w:val="28"/>
+          <w:u w:val="single"/>
+        </w:rPr>
+      </w:pPr>
+      <w:r>
+        <w:rPr>
+          <w:rFonts w:eastAsia="Times New Roman"/>
+          <w:b/>
+          <w:bCs/>
+          <w:color w:val="000000"/>
+          <w:sz w:val="28"/>
+          <w:szCs w:val="28"/>
+          <w:u w:val="single"/>
+        </w:rPr>
         <w:t>DIAGRAMA DE CASOS DE USO</w:t>
       </w:r>
     </w:p>
     <w:p>
       <w:pPr>
+        <w:jc w:val="center"/>
         <w:rPr>
           <w:rFonts w:ascii="Times New Roman" w:eastAsia="Times New Roman" w:hAnsi="Times New Roman" w:cs="Times New Roman"/>
+          <w:sz w:val="32"/>
+          <w:szCs w:val="32"/>
         </w:rPr>
       </w:pPr>
       <w:r>
@@ -1069,13 +3580,13 @@
           <w:bdr w:val="none" w:sz="0" w:space="0" w:color="auto" w:frame="1"/>
         </w:rPr>
         <w:drawing>
-          <wp:anchor distT="0" distB="0" distL="114300" distR="114300" simplePos="0" relativeHeight="251661312" behindDoc="0" locked="0" layoutInCell="1" allowOverlap="1" wp14:anchorId="4AA67D45" wp14:editId="50951F87">
+          <wp:anchor distT="0" distB="0" distL="114300" distR="114300" simplePos="0" relativeHeight="251658240" behindDoc="0" locked="0" layoutInCell="1" allowOverlap="1" wp14:anchorId="4AA67D45" wp14:editId="597D9F66">
             <wp:simplePos x="0" y="0"/>
             <wp:positionH relativeFrom="column">
-              <wp:posOffset>372110</wp:posOffset>
+              <wp:posOffset>369570</wp:posOffset>
             </wp:positionH>
-            <wp:positionV relativeFrom="paragraph">
-              <wp:posOffset>8890</wp:posOffset>
+            <wp:positionV relativeFrom="page">
+              <wp:posOffset>3822212</wp:posOffset>
             </wp:positionV>
             <wp:extent cx="5607050" cy="4667250"/>
             <wp:effectExtent l="0" t="0" r="0" b="0"/>
@@ -1143,6 +3654,13 @@
     <w:p>
       <w:pPr>
         <w:rPr>
+          <w:rFonts w:ascii="Times New Roman" w:eastAsia="Times New Roman" w:hAnsi="Times New Roman" w:cs="Times New Roman"/>
+        </w:rPr>
+      </w:pPr>
+    </w:p>
+    <w:p>
+      <w:pPr>
+        <w:rPr>
           <w:rFonts w:eastAsia="Times New Roman"/>
           <w:b/>
           <w:bCs/>
@@ -1406,13 +3924,6 @@
     </w:p>
     <w:p>
       <w:pPr>
-        <w:rPr>
-          <w:rFonts w:ascii="Times New Roman" w:eastAsia="Times New Roman" w:hAnsi="Times New Roman" w:cs="Times New Roman"/>
-          <w:sz w:val="32"/>
-          <w:szCs w:val="32"/>
-        </w:rPr>
-      </w:pPr>
-      <w:r>
         <w:rPr>
           <w:rFonts w:eastAsia="Times New Roman"/>
           <w:b/>
@@ -1422,6 +3933,53 @@
           <w:szCs w:val="28"/>
           <w:u w:val="single"/>
         </w:rPr>
+      </w:pPr>
+    </w:p>
+    <w:p>
+      <w:pPr>
+        <w:rPr>
+          <w:rFonts w:eastAsia="Times New Roman"/>
+          <w:b/>
+          <w:bCs/>
+          <w:color w:val="000000"/>
+          <w:sz w:val="28"/>
+          <w:szCs w:val="28"/>
+          <w:u w:val="single"/>
+        </w:rPr>
+      </w:pPr>
+    </w:p>
+    <w:p>
+      <w:pPr>
+        <w:rPr>
+          <w:rFonts w:eastAsia="Times New Roman"/>
+          <w:b/>
+          <w:bCs/>
+          <w:color w:val="000000"/>
+          <w:sz w:val="28"/>
+          <w:szCs w:val="28"/>
+          <w:u w:val="single"/>
+        </w:rPr>
+      </w:pPr>
+    </w:p>
+    <w:p>
+      <w:pPr>
+        <w:rPr>
+          <w:rFonts w:ascii="Times New Roman" w:eastAsia="Times New Roman" w:hAnsi="Times New Roman" w:cs="Times New Roman"/>
+          <w:sz w:val="32"/>
+          <w:szCs w:val="32"/>
+        </w:rPr>
+      </w:pPr>
+      <w:r>
+        <w:rPr>
+          <w:rFonts w:eastAsia="Times New Roman"/>
+          <w:b/>
+          <w:bCs/>
+          <w:color w:val="000000"/>
+          <w:sz w:val="28"/>
+          <w:szCs w:val="28"/>
+          <w:u w:val="single"/>
+        </w:rPr>
+        <w:lastRenderedPageBreak/>
         <w:t>Descripción </w:t>
       </w:r>
     </w:p>
@@ -1897,7 +4455,6 @@
                 <w:rFonts w:eastAsia="Times New Roman"/>
                 <w:color w:val="000000"/>
               </w:rPr>
-              <w:lastRenderedPageBreak/>
               <w:t>Si el usuario desea selecciona la opción de adoptar</w:t>
             </w:r>
           </w:p>
@@ -1996,13 +4553,6 @@
           <w:rFonts w:ascii="Times New Roman" w:eastAsia="Times New Roman" w:hAnsi="Times New Roman" w:cs="Times New Roman"/>
         </w:rPr>
       </w:pPr>
-      <w:r>
-        <w:rPr>
-          <w:rFonts w:ascii="Times New Roman" w:eastAsia="Times New Roman" w:hAnsi="Times New Roman" w:cs="Times New Roman"/>
-        </w:rPr>
-        <w:lastRenderedPageBreak/>
-        <w:br/>
-      </w:r>
     </w:p>
     <w:tbl>
       <w:tblPr>
@@ -2496,30 +5046,6 @@
           </w:p>
         </w:tc>
       </w:tr>
-    </w:tbl>
-    <w:p>
-      <w:pPr>
-        <w:spacing w:after="240"/>
-        <w:rPr>
-          <w:rFonts w:ascii="Times New Roman" w:eastAsia="Times New Roman" w:hAnsi="Times New Roman" w:cs="Times New Roman"/>
-        </w:rPr>
-      </w:pPr>
-    </w:p>
-    <w:tbl>
-      <w:tblPr>
-        <w:tblW w:w="0" w:type="auto"/>
-        <w:tblCellMar>
-          <w:top w:w="15" w:type="dxa"/>
-          <w:left w:w="15" w:type="dxa"/>
-          <w:bottom w:w="15" w:type="dxa"/>
-          <w:right w:w="15" w:type="dxa"/>
-        </w:tblCellMar>
-        <w:tblLook w:val="04A0" w:firstRow="1" w:lastRow="0" w:firstColumn="1" w:lastColumn="0" w:noHBand="0" w:noVBand="1"/>
-      </w:tblPr>
-      <w:tblGrid>
-        <w:gridCol w:w="1903"/>
-        <w:gridCol w:w="7954"/>
-      </w:tblGrid>
       <w:tr>
         <w:trPr>
           <w:trHeight w:val="680"/>
@@ -2557,6 +5083,7 @@
                 <w:bCs/>
                 <w:color w:val="FFFFFF"/>
               </w:rPr>
+              <w:lastRenderedPageBreak/>
               <w:t>Apadrinar</w:t>
             </w:r>
           </w:p>
@@ -3007,7 +5534,6 @@
                 <w:rFonts w:eastAsia="Times New Roman"/>
                 <w:color w:val="000000"/>
               </w:rPr>
-              <w:lastRenderedPageBreak/>
               <w:t>El sistema valida el pago</w:t>
             </w:r>
           </w:p>
@@ -6784,7 +9310,6 @@
     <w:rPr>
       <w:color w:val="000080"/>
       <w:u w:val="single"/>
-      <w:lang/>
     </w:rPr>
   </w:style>
   <w:style w:type="paragraph" w:styleId="Ttulo">

</xml_diff>